<commit_message>
Adaugare CIG3 ID SIAD
</commit_message>
<xml_diff>
--- a/iaa-mvmod-1-teme_proiect.docx
+++ b/iaa-mvmod-1-teme_proiect.docx
@@ -1,6 +1,6 @@
 
 <file path=word/document.xml><?xml version="1.0" encoding="utf-8"?>
-<w:document xmlns:wpc="http://schemas.microsoft.com/office/word/2010/wordprocessingCanvas" xmlns:cx="http://schemas.microsoft.com/office/drawing/2014/chartex" xmlns:cx1="http://schemas.microsoft.com/office/drawing/2015/9/8/chartex" xmlns:cx2="http://schemas.microsoft.com/office/drawing/2015/10/21/chartex" xmlns:cx3="http://schemas.microsoft.com/office/drawing/2016/5/9/chartex" xmlns:cx4="http://schemas.microsoft.com/office/drawing/2016/5/10/chartex" xmlns:cx5="http://schemas.microsoft.com/office/drawing/2016/5/11/chartex" xmlns:cx6="http://schemas.microsoft.com/office/drawing/2016/5/12/chartex" xmlns:cx7="http://schemas.microsoft.com/office/drawing/2016/5/13/chartex" xmlns:cx8="http://schemas.microsoft.com/office/drawing/2016/5/14/chartex" xmlns:mc="http://schemas.openxmlformats.org/markup-compatibility/2006" xmlns:aink="http://schemas.microsoft.com/office/drawing/2016/ink" xmlns:am3d="http://schemas.microsoft.com/office/drawing/2017/model3d" xmlns:o="urn:schemas-microsoft-com:office:office" xmlns:r="http://schemas.openxmlformats.org/officeDocument/2006/relationships" xmlns:m="http://schemas.openxmlformats.org/officeDocument/2006/math" xmlns:v="urn:schemas-microsoft-com:vml" xmlns:wp14="http://schemas.microsoft.com/office/word/2010/wordprocessingDrawing" xmlns:wp="http://schemas.openxmlformats.org/drawingml/2006/wordprocessingDrawing" xmlns:w10="urn:schemas-microsoft-com:office:word" xmlns:w="http://schemas.openxmlformats.org/wordprocessingml/2006/main" xmlns:w14="http://schemas.microsoft.com/office/word/2010/wordml" xmlns:w15="http://schemas.microsoft.com/office/word/2012/wordml" xmlns:w16cid="http://schemas.microsoft.com/office/word/2016/wordml/cid" xmlns:w16se="http://schemas.microsoft.com/office/word/2015/wordml/symex" xmlns:wpg="http://schemas.microsoft.com/office/word/2010/wordprocessingGroup" xmlns:wpi="http://schemas.microsoft.com/office/word/2010/wordprocessingInk" xmlns:wne="http://schemas.microsoft.com/office/word/2006/wordml" xmlns:wps="http://schemas.microsoft.com/office/word/2010/wordprocessingShape" mc:Ignorable="w14 w15 w16se w16cid wp14">
+<w:document xmlns:wpc="http://schemas.microsoft.com/office/word/2010/wordprocessingCanvas" xmlns:cx="http://schemas.microsoft.com/office/drawing/2014/chartex" xmlns:cx1="http://schemas.microsoft.com/office/drawing/2015/9/8/chartex" xmlns:cx2="http://schemas.microsoft.com/office/drawing/2015/10/21/chartex" xmlns:cx3="http://schemas.microsoft.com/office/drawing/2016/5/9/chartex" xmlns:cx4="http://schemas.microsoft.com/office/drawing/2016/5/10/chartex" xmlns:cx5="http://schemas.microsoft.com/office/drawing/2016/5/11/chartex" xmlns:cx6="http://schemas.microsoft.com/office/drawing/2016/5/12/chartex" xmlns:cx7="http://schemas.microsoft.com/office/drawing/2016/5/13/chartex" xmlns:cx8="http://schemas.microsoft.com/office/drawing/2016/5/14/chartex" xmlns:mc="http://schemas.openxmlformats.org/markup-compatibility/2006" xmlns:aink="http://schemas.microsoft.com/office/drawing/2016/ink" xmlns:am3d="http://schemas.microsoft.com/office/drawing/2017/model3d" xmlns:o="urn:schemas-microsoft-com:office:office" xmlns:oel="http://schemas.microsoft.com/office/2019/extlst" xmlns:r="http://schemas.openxmlformats.org/officeDocument/2006/relationships" xmlns:m="http://schemas.openxmlformats.org/officeDocument/2006/math" xmlns:v="urn:schemas-microsoft-com:vml" xmlns:wp14="http://schemas.microsoft.com/office/word/2010/wordprocessingDrawing" xmlns:wp="http://schemas.openxmlformats.org/drawingml/2006/wordprocessingDrawing" xmlns:w10="urn:schemas-microsoft-com:office:word" xmlns:w="http://schemas.openxmlformats.org/wordprocessingml/2006/main" xmlns:w14="http://schemas.microsoft.com/office/word/2010/wordml" xmlns:w15="http://schemas.microsoft.com/office/word/2012/wordml" xmlns:w16cex="http://schemas.microsoft.com/office/word/2018/wordml/cex" xmlns:w16cid="http://schemas.microsoft.com/office/word/2016/wordml/cid" xmlns:w16="http://schemas.microsoft.com/office/word/2018/wordml" xmlns:w16sdtdh="http://schemas.microsoft.com/office/word/2020/wordml/sdtdatahash" xmlns:w16se="http://schemas.microsoft.com/office/word/2015/wordml/symex" xmlns:wpg="http://schemas.microsoft.com/office/word/2010/wordprocessingGroup" xmlns:wpi="http://schemas.microsoft.com/office/word/2010/wordprocessingInk" xmlns:wne="http://schemas.microsoft.com/office/word/2006/wordml" xmlns:wps="http://schemas.microsoft.com/office/word/2010/wordprocessingShape" mc:Ignorable="w14 w15 w16se w16cid w16 w16cex w16sdtdh wp14">
   <w:body>
     <w:p>
       <w:pPr>
@@ -8,152 +8,73 @@
         <w:spacing w:before="9"/>
         <w:ind w:left="0" w:firstLine="0"/>
         <w:rPr>
-          <w:rFonts w:ascii="Arial" w:hAnsi="Arial"/>
-          <w:sz w:val="22"/>
-        </w:rPr>
-      </w:pPr>
-      <w:r>
-        <w:fldChar w:fldCharType="begin"/>
-      </w:r>
-      <w:r>
-        <w:instrText xml:space="preserve">HYPERLINK "http://www.andreirusu.eu/" \h </w:instrText>
-      </w:r>
-      <w:r>
-        <w:fldChar w:fldCharType="separate"/>
-      </w:r>
-      <w:r>
-        <w:rPr>
-          <w:rFonts w:ascii="Arial" w:hAnsi="Arial"/>
-          <w:color w:val="0000FF"/>
-          <w:sz w:val="22"/>
-          <w:u w:val="single" w:color="0000FF"/>
-        </w:rPr>
-        <w:t>Studenților</w:t>
-      </w:r>
-      <w:r>
-        <w:rPr>
-          <w:rFonts w:ascii="Arial" w:hAnsi="Arial"/>
-          <w:color w:val="0000FF"/>
-          <w:sz w:val="22"/>
-        </w:rPr>
-        <w:t xml:space="preserve"> </w:t>
-      </w:r>
-      <w:r>
-        <w:rPr>
-          <w:rFonts w:ascii="Arial" w:hAnsi="Arial"/>
-          <w:color w:val="0000FF"/>
-        </w:rPr>
-        <w:fldChar w:fldCharType="end"/>
-      </w:r>
-      <w:r>
-        <w:rPr>
-          <w:rFonts w:ascii="Arial" w:hAnsi="Arial"/>
-          <w:sz w:val="22"/>
-        </w:rPr>
-        <w:t>&gt;</w:t>
-      </w:r>
-      <w:hyperlink r:id="rId5">
-        <w:r>
-          <w:rPr>
-            <w:rFonts w:ascii="Arial" w:hAnsi="Arial"/>
-            <w:color w:val="0000FF"/>
-            <w:sz w:val="22"/>
-            <w:u w:val="single" w:color="0000FF"/>
-          </w:rPr>
-          <w:t xml:space="preserve"> Inteligență artificială aplicată</w:t>
-        </w:r>
-        <w:r>
-          <w:rPr>
-            <w:rFonts w:ascii="Arial" w:hAnsi="Arial"/>
-            <w:color w:val="0000FF"/>
-            <w:sz w:val="22"/>
-          </w:rPr>
-          <w:t xml:space="preserve"> </w:t>
-        </w:r>
-      </w:hyperlink>
-      <w:r>
-        <w:rPr>
-          <w:rFonts w:ascii="Arial" w:hAnsi="Arial"/>
-          <w:sz w:val="22"/>
-        </w:rPr>
-        <w:t>&gt; Teme de proiect</w:t>
-      </w:r>
+          <w:rFonts w:ascii="Arial"/>
+          <w:sz w:val="23"/>
+        </w:rPr>
+      </w:pPr>
     </w:p>
     <w:p>
       <w:pPr>
-        <w:pStyle w:val="BodyText"/>
-        <w:spacing w:before="9"/>
-        <w:ind w:left="0" w:firstLine="0"/>
-        <w:rPr>
-          <w:rFonts w:ascii="Arial"/>
-          <w:sz w:val="23"/>
-        </w:rPr>
-      </w:pPr>
+        <w:pStyle w:val="Title"/>
+      </w:pPr>
+      <w:r>
+        <w:rPr>
+          <w:color w:val="00AF50"/>
+        </w:rPr>
+        <w:t>Lista temelor de proiect la disciplina</w:t>
+      </w:r>
     </w:p>
     <w:p>
       <w:pPr>
-        <w:pStyle w:val="Title"/>
-      </w:pPr>
-      <w:r>
-        <w:rPr>
-          <w:color w:val="00AF50"/>
-        </w:rPr>
-        <w:t>Lista temelor de proiect la disciplina</w:t>
+        <w:ind w:left="2610" w:right="2480" w:hanging="4"/>
+        <w:jc w:val="center"/>
+        <w:rPr>
+          <w:sz w:val="24"/>
+        </w:rPr>
+      </w:pPr>
+      <w:r>
+        <w:rPr>
+          <w:sz w:val="24"/>
+        </w:rPr>
+        <w:t>„</w:t>
+      </w:r>
+      <w:r>
+        <w:rPr>
+          <w:b/>
+          <w:sz w:val="24"/>
+        </w:rPr>
+        <w:t>Inteligen</w:t>
+      </w:r>
+      <w:r>
+        <w:rPr>
+          <w:rFonts w:ascii="Cambria Math" w:hAnsi="Cambria Math"/>
+          <w:b/>
+          <w:sz w:val="24"/>
+        </w:rPr>
+        <w:t>ț</w:t>
+      </w:r>
+      <w:r>
+        <w:rPr>
+          <w:b/>
+          <w:sz w:val="24"/>
+        </w:rPr>
+        <w:t>ă artificială aplicată</w:t>
+      </w:r>
+      <w:r>
+        <w:rPr>
+          <w:sz w:val="24"/>
+        </w:rPr>
+        <w:t xml:space="preserve">”  </w:t>
       </w:r>
     </w:p>
     <w:p>
       <w:pPr>
-        <w:ind w:left="2610" w:right="2480" w:hanging="4"/>
-        <w:jc w:val="center"/>
-        <w:rPr>
-          <w:sz w:val="24"/>
-        </w:rPr>
-      </w:pPr>
-      <w:r>
-        <w:rPr>
-          <w:sz w:val="24"/>
-        </w:rPr>
-        <w:t>„</w:t>
-      </w:r>
-      <w:r>
-        <w:rPr>
-          <w:b/>
-          <w:sz w:val="24"/>
-        </w:rPr>
-        <w:t>Inteligen</w:t>
-      </w:r>
-      <w:r>
-        <w:rPr>
-          <w:rFonts w:ascii="Cambria Math" w:hAnsi="Cambria Math"/>
-          <w:b/>
-          <w:sz w:val="24"/>
-        </w:rPr>
-        <w:t>ț</w:t>
-      </w:r>
-      <w:r>
-        <w:rPr>
-          <w:b/>
-          <w:sz w:val="24"/>
-        </w:rPr>
-        <w:t>ă artificială aplicată</w:t>
-      </w:r>
-      <w:r>
-        <w:rPr>
-          <w:sz w:val="24"/>
-        </w:rPr>
-        <w:t xml:space="preserve">”  </w:t>
-      </w:r>
-    </w:p>
-    <w:p>
-      <w:pPr>
         <w:ind w:left="2160" w:right="2300"/>
         <w:jc w:val="center"/>
         <w:rPr>
           <w:sz w:val="24"/>
         </w:rPr>
       </w:pPr>
-      <w:bookmarkStart w:id="0" w:name="_GoBack"/>
-      <w:bookmarkEnd w:id="0"/>
       <w:r>
         <w:rPr>
           <w:sz w:val="24"/>
@@ -411,19 +332,17 @@
         </w:rPr>
         <w:t xml:space="preserve">de </w:t>
       </w:r>
-      <w:proofErr w:type="spellStart"/>
-      <w:r>
-        <w:rPr>
-          <w:sz w:val="24"/>
-        </w:rPr>
-        <w:t>dormulat</w:t>
-      </w:r>
-      <w:proofErr w:type="spellEnd"/>
-      <w:r>
-        <w:rPr>
-          <w:sz w:val="24"/>
-        </w:rPr>
-        <w:t xml:space="preserve"> modelul matematic al problemei (dacă este</w:t>
+      <w:r>
+        <w:rPr>
+          <w:sz w:val="24"/>
+        </w:rPr>
+        <w:t>f</w:t>
+      </w:r>
+      <w:r>
+        <w:rPr>
+          <w:sz w:val="24"/>
+        </w:rPr>
+        <w:t>ormulat modelul matematic al problemei (dacă este</w:t>
       </w:r>
       <w:r>
         <w:rPr>
@@ -659,101 +578,11 @@
         </w:rPr>
         <w:t>organizare,</w:t>
       </w:r>
-    </w:p>
-    <w:p>
-      <w:pPr>
-        <w:pStyle w:val="ListParagraph"/>
-        <w:numPr>
-          <w:ilvl w:val="0"/>
-          <w:numId w:val="2"/>
-        </w:numPr>
-        <w:tabs>
-          <w:tab w:val="left" w:pos="860"/>
-          <w:tab w:val="left" w:pos="861"/>
-        </w:tabs>
-        <w:spacing w:before="7" w:line="237" w:lineRule="auto"/>
-        <w:ind w:right="131"/>
-        <w:rPr>
-          <w:sz w:val="24"/>
-        </w:rPr>
-      </w:pPr>
-      <w:r>
-        <w:rPr>
-          <w:sz w:val="24"/>
-        </w:rPr>
-        <w:t xml:space="preserve">proiectul trebuie prezentat cel târziu </w:t>
-      </w:r>
-      <w:r>
-        <w:rPr>
-          <w:spacing w:val="-3"/>
-          <w:sz w:val="24"/>
-        </w:rPr>
-        <w:t xml:space="preserve">în </w:t>
-      </w:r>
-      <w:r>
-        <w:rPr>
-          <w:sz w:val="24"/>
-        </w:rPr>
-        <w:t xml:space="preserve">penultima săptămână de studii </w:t>
-      </w:r>
-      <w:r>
-        <w:rPr>
-          <w:spacing w:val="-3"/>
-          <w:sz w:val="24"/>
-        </w:rPr>
-        <w:t xml:space="preserve">în </w:t>
-      </w:r>
-      <w:r>
-        <w:rPr>
-          <w:sz w:val="24"/>
-        </w:rPr>
-        <w:t xml:space="preserve">ziua de miercuri, dar </w:t>
-      </w:r>
-      <w:proofErr w:type="spellStart"/>
-      <w:r>
-        <w:rPr>
-          <w:sz w:val="24"/>
-        </w:rPr>
-        <w:t>aşa</w:t>
-      </w:r>
-      <w:proofErr w:type="spellEnd"/>
       <w:r>
         <w:rPr>
           <w:sz w:val="24"/>
         </w:rPr>
         <w:t xml:space="preserve"> </w:t>
-      </w:r>
-      <w:r>
-        <w:rPr>
-          <w:spacing w:val="-3"/>
-          <w:sz w:val="24"/>
-        </w:rPr>
-        <w:t xml:space="preserve">încât </w:t>
-      </w:r>
-      <w:r>
-        <w:rPr>
-          <w:sz w:val="24"/>
-        </w:rPr>
-        <w:t>să avem posibilitatea să-l putem</w:t>
-      </w:r>
-      <w:r>
-        <w:rPr>
-          <w:sz w:val="24"/>
-        </w:rPr>
-        <w:t xml:space="preserve"> analiza</w:t>
-      </w:r>
-      <w:r>
-        <w:rPr>
-          <w:spacing w:val="-2"/>
-          <w:sz w:val="24"/>
-        </w:rPr>
-        <w:t xml:space="preserve"> </w:t>
-      </w:r>
-      <w:r>
-        <w:rPr>
-          <w:sz w:val="24"/>
-        </w:rPr>
-        <w:t>amical.</w:t>
       </w:r>
     </w:p>
     <w:p>
@@ -862,14 +691,7 @@
           <w:i/>
           <w:sz w:val="24"/>
         </w:rPr>
-        <w:t>organizat ca o comunicare între niște agenți, unul dintre care dorește să rezolve o problemă (de exemplu probl</w:t>
-      </w:r>
-      <w:r>
-        <w:rPr>
-          <w:i/>
-          <w:sz w:val="24"/>
-        </w:rPr>
-        <w:t>ema</w:t>
+        <w:t>organizat ca o comunicare între niște agenți, unul dintre care dorește să rezolve o problemă (de exemplu problema</w:t>
       </w:r>
       <w:r>
         <w:rPr>
@@ -898,14 +720,7 @@
           <w:i/>
           <w:sz w:val="24"/>
         </w:rPr>
-        <w:t>ect mai jos) și me</w:t>
-      </w:r>
-      <w:r>
-        <w:rPr>
-          <w:i/>
-          <w:sz w:val="24"/>
-        </w:rPr>
-        <w:t>r</w:t>
+        <w:t>ect mai jos) și mer</w:t>
       </w:r>
       <w:r>
         <w:rPr>
@@ -990,14 +805,7 @@
           <w:i/>
           <w:sz w:val="24"/>
         </w:rPr>
-        <w:t xml:space="preserve"> </w:t>
-      </w:r>
-      <w:r>
-        <w:rPr>
-          <w:i/>
-          <w:sz w:val="24"/>
-        </w:rPr>
-        <w:t>suplimentare</w:t>
+        <w:t xml:space="preserve"> suplimentare</w:t>
       </w:r>
       <w:r>
         <w:rPr>
@@ -1027,26 +835,13 @@
           <w:i/>
           <w:sz w:val="24"/>
         </w:rPr>
-        <w:t>S</w:t>
-      </w:r>
-      <w:r>
-        <w:rPr>
-          <w:i/>
-          <w:sz w:val="24"/>
-        </w:rPr>
-        <w:t xml:space="preserve">e accepta </w:t>
-      </w:r>
-      <w:r>
-        <w:rPr>
-          <w:sz w:val="24"/>
-        </w:rPr>
-        <w:t>și proiec</w:t>
-      </w:r>
-      <w:r>
-        <w:rPr>
-          <w:sz w:val="24"/>
-        </w:rPr>
-        <w:t>te realizate parțial, adică partea cu algoritmi (euristici)</w:t>
+        <w:t xml:space="preserve">Se accepta </w:t>
+      </w:r>
+      <w:r>
+        <w:rPr>
+          <w:sz w:val="24"/>
+        </w:rPr>
+        <w:t>și proiecte realizate parțial, adică partea cu algoritmi (euristici)</w:t>
       </w:r>
       <w:r>
         <w:rPr>
@@ -1117,14 +912,7 @@
           <w:i/>
           <w:sz w:val="24"/>
         </w:rPr>
-        <w:t xml:space="preserve"> soluțiilor algoritmice pentru p</w:t>
-      </w:r>
-      <w:r>
-        <w:rPr>
-          <w:i/>
-          <w:sz w:val="24"/>
-        </w:rPr>
-        <w:t>roblemele de mai jos se vor folosi algoritmi euristici bazați în special pe algoritmi genetici, pe algoritmi de inteligență artificială</w:t>
+        <w:t xml:space="preserve"> soluțiilor algoritmice pentru problemele de mai jos se vor folosi algoritmi euristici bazați în special pe algoritmi genetici, pe algoritmi de inteligență artificială</w:t>
       </w:r>
       <w:r>
         <w:rPr>
@@ -1184,16 +972,10 @@
         <w:t>ț</w:t>
       </w:r>
       <w:r>
-        <w:t xml:space="preserve">i totul pentru ultimele zile, căci va fi imposibil fizic să-i ascult </w:t>
-      </w:r>
-      <w:r>
-        <w:t>ș</w:t>
-      </w:r>
-      <w:r>
-        <w:t>i să analizez pr</w:t>
-      </w:r>
-      <w:r>
-        <w:t>oiectele respective în penultima săptămână.</w:t>
+        <w:t>i totul pentru ultimele zile</w:t>
+      </w:r>
+      <w:r>
+        <w:t>.</w:t>
       </w:r>
     </w:p>
     <w:p>
@@ -1247,59 +1029,77 @@
         <w:spacing w:before="1" w:line="237" w:lineRule="auto"/>
         <w:ind w:right="189"/>
         <w:rPr>
-          <w:sz w:val="24"/>
-        </w:rPr>
-      </w:pPr>
-      <w:r>
-        <w:rPr>
-          <w:sz w:val="24"/>
+          <w:rFonts w:asciiTheme="minorHAnsi" w:hAnsiTheme="minorHAnsi" w:cstheme="minorHAnsi"/>
+          <w:sz w:val="20"/>
+          <w:szCs w:val="20"/>
+        </w:rPr>
+      </w:pPr>
+      <w:r>
+        <w:rPr>
+          <w:rFonts w:asciiTheme="minorHAnsi" w:hAnsiTheme="minorHAnsi" w:cstheme="minorHAnsi"/>
+          <w:sz w:val="20"/>
+          <w:szCs w:val="20"/>
         </w:rPr>
         <w:t xml:space="preserve">Să se modeleze modelul macroeconomic </w:t>
       </w:r>
       <w:proofErr w:type="spellStart"/>
       <w:r>
         <w:rPr>
-          <w:sz w:val="24"/>
+          <w:rFonts w:asciiTheme="minorHAnsi" w:hAnsiTheme="minorHAnsi" w:cstheme="minorHAnsi"/>
+          <w:sz w:val="20"/>
+          <w:szCs w:val="20"/>
         </w:rPr>
         <w:t>păienginiș</w:t>
       </w:r>
       <w:proofErr w:type="spellEnd"/>
       <w:r>
         <w:rPr>
-          <w:sz w:val="24"/>
+          <w:rFonts w:asciiTheme="minorHAnsi" w:hAnsiTheme="minorHAnsi" w:cstheme="minorHAnsi"/>
+          <w:sz w:val="20"/>
+          <w:szCs w:val="20"/>
         </w:rPr>
         <w:t xml:space="preserve"> </w:t>
       </w:r>
       <w:r>
         <w:rPr>
-          <w:sz w:val="24"/>
+          <w:rFonts w:asciiTheme="minorHAnsi" w:hAnsiTheme="minorHAnsi" w:cstheme="minorHAnsi"/>
+          <w:sz w:val="20"/>
+          <w:szCs w:val="20"/>
         </w:rPr>
         <w:t>(Cobb-Web Model) de funcționare a pieței</w:t>
       </w:r>
       <w:r>
         <w:rPr>
+          <w:rFonts w:asciiTheme="minorHAnsi" w:hAnsiTheme="minorHAnsi" w:cstheme="minorHAnsi"/>
           <w:spacing w:val="1"/>
-          <w:sz w:val="24"/>
+          <w:sz w:val="20"/>
+          <w:szCs w:val="20"/>
         </w:rPr>
         <w:t xml:space="preserve"> </w:t>
       </w:r>
-      <w:bookmarkStart w:id="1" w:name="_Hlk57037274"/>
-      <w:r>
-        <w:rPr>
-          <w:sz w:val="24"/>
+      <w:bookmarkStart w:id="0" w:name="_Hlk57037274"/>
+      <w:r>
+        <w:rPr>
+          <w:rFonts w:asciiTheme="minorHAnsi" w:hAnsiTheme="minorHAnsi" w:cstheme="minorHAnsi"/>
+          <w:sz w:val="20"/>
+          <w:szCs w:val="20"/>
         </w:rPr>
         <w:t>libere</w:t>
       </w:r>
       <w:r>
         <w:rPr>
-          <w:sz w:val="24"/>
+          <w:rFonts w:asciiTheme="minorHAnsi" w:hAnsiTheme="minorHAnsi" w:cstheme="minorHAnsi"/>
+          <w:sz w:val="20"/>
+          <w:szCs w:val="20"/>
         </w:rPr>
         <w:t xml:space="preserve"> pentru a stabili punctele de echilibru ale economiei</w:t>
       </w:r>
-      <w:bookmarkEnd w:id="1"/>
-      <w:r>
-        <w:rPr>
-          <w:sz w:val="24"/>
+      <w:bookmarkEnd w:id="0"/>
+      <w:r>
+        <w:rPr>
+          <w:rFonts w:asciiTheme="minorHAnsi" w:hAnsiTheme="minorHAnsi" w:cstheme="minorHAnsi"/>
+          <w:sz w:val="20"/>
+          <w:szCs w:val="20"/>
         </w:rPr>
         <w:t>.</w:t>
       </w:r>
@@ -1317,73 +1117,95 @@
         <w:spacing w:before="6" w:line="237" w:lineRule="auto"/>
         <w:ind w:right="232"/>
         <w:rPr>
-          <w:sz w:val="24"/>
-        </w:rPr>
-      </w:pPr>
-      <w:r>
-        <w:rPr>
-          <w:sz w:val="24"/>
+          <w:rFonts w:asciiTheme="minorHAnsi" w:hAnsiTheme="minorHAnsi" w:cstheme="minorHAnsi"/>
+          <w:sz w:val="20"/>
+          <w:szCs w:val="20"/>
+        </w:rPr>
+      </w:pPr>
+      <w:r>
+        <w:rPr>
+          <w:rFonts w:asciiTheme="minorHAnsi" w:hAnsiTheme="minorHAnsi" w:cstheme="minorHAnsi"/>
+          <w:sz w:val="20"/>
+          <w:szCs w:val="20"/>
         </w:rPr>
         <w:t xml:space="preserve">Să se modeleze modelul microeconomic </w:t>
       </w:r>
-      <w:bookmarkStart w:id="2" w:name="_Hlk57037196"/>
-      <w:proofErr w:type="spellStart"/>
-      <w:r>
-        <w:rPr>
-          <w:sz w:val="24"/>
+      <w:bookmarkStart w:id="1" w:name="_Hlk57037196"/>
+      <w:proofErr w:type="spellStart"/>
+      <w:r>
+        <w:rPr>
+          <w:rFonts w:asciiTheme="minorHAnsi" w:hAnsiTheme="minorHAnsi" w:cstheme="minorHAnsi"/>
+          <w:sz w:val="20"/>
+          <w:szCs w:val="20"/>
         </w:rPr>
         <w:t>păienginiș</w:t>
       </w:r>
       <w:proofErr w:type="spellEnd"/>
       <w:r>
         <w:rPr>
-          <w:sz w:val="24"/>
+          <w:rFonts w:asciiTheme="minorHAnsi" w:hAnsiTheme="minorHAnsi" w:cstheme="minorHAnsi"/>
+          <w:sz w:val="20"/>
+          <w:szCs w:val="20"/>
         </w:rPr>
         <w:t xml:space="preserve"> </w:t>
       </w:r>
-      <w:bookmarkEnd w:id="2"/>
-      <w:r>
-        <w:rPr>
-          <w:sz w:val="24"/>
+      <w:bookmarkEnd w:id="1"/>
+      <w:r>
+        <w:rPr>
+          <w:rFonts w:asciiTheme="minorHAnsi" w:hAnsiTheme="minorHAnsi" w:cstheme="minorHAnsi"/>
+          <w:sz w:val="20"/>
+          <w:szCs w:val="20"/>
         </w:rPr>
         <w:t>(Cobb-Web Model) de funcționare a pieței</w:t>
       </w:r>
       <w:r>
         <w:rPr>
+          <w:rFonts w:asciiTheme="minorHAnsi" w:hAnsiTheme="minorHAnsi" w:cstheme="minorHAnsi"/>
           <w:spacing w:val="1"/>
-          <w:sz w:val="24"/>
+          <w:sz w:val="20"/>
+          <w:szCs w:val="20"/>
         </w:rPr>
         <w:t xml:space="preserve"> </w:t>
       </w:r>
       <w:r>
         <w:rPr>
-          <w:sz w:val="24"/>
+          <w:rFonts w:asciiTheme="minorHAnsi" w:hAnsiTheme="minorHAnsi" w:cstheme="minorHAnsi"/>
+          <w:sz w:val="20"/>
+          <w:szCs w:val="20"/>
         </w:rPr>
         <w:t>libere</w:t>
       </w:r>
       <w:r>
         <w:rPr>
-          <w:sz w:val="24"/>
+          <w:rFonts w:asciiTheme="minorHAnsi" w:hAnsiTheme="minorHAnsi" w:cstheme="minorHAnsi"/>
+          <w:sz w:val="20"/>
+          <w:szCs w:val="20"/>
         </w:rPr>
         <w:t xml:space="preserve"> </w:t>
       </w:r>
       <w:proofErr w:type="spellStart"/>
       <w:r>
         <w:rPr>
-          <w:sz w:val="24"/>
+          <w:rFonts w:asciiTheme="minorHAnsi" w:hAnsiTheme="minorHAnsi" w:cstheme="minorHAnsi"/>
+          <w:sz w:val="20"/>
+          <w:szCs w:val="20"/>
         </w:rPr>
         <w:t>libere</w:t>
       </w:r>
       <w:proofErr w:type="spellEnd"/>
       <w:r>
         <w:rPr>
-          <w:sz w:val="24"/>
+          <w:rFonts w:asciiTheme="minorHAnsi" w:hAnsiTheme="minorHAnsi" w:cstheme="minorHAnsi"/>
+          <w:sz w:val="20"/>
+          <w:szCs w:val="20"/>
         </w:rPr>
         <w:t xml:space="preserve"> pentru a stabili prețurile optimale (de echilibru) ale produselor</w:t>
       </w:r>
       <w:r>
         <w:rPr>
-          <w:sz w:val="24"/>
+          <w:rFonts w:asciiTheme="minorHAnsi" w:hAnsiTheme="minorHAnsi" w:cstheme="minorHAnsi"/>
+          <w:sz w:val="20"/>
+          <w:szCs w:val="20"/>
         </w:rPr>
         <w:t>.</w:t>
       </w:r>
@@ -1401,251 +1223,320 @@
         <w:spacing w:before="3"/>
         <w:ind w:right="134"/>
         <w:rPr>
-          <w:sz w:val="24"/>
-        </w:rPr>
-      </w:pPr>
-      <w:r>
-        <w:rPr>
-          <w:sz w:val="24"/>
+          <w:rFonts w:asciiTheme="minorHAnsi" w:hAnsiTheme="minorHAnsi" w:cstheme="minorHAnsi"/>
+          <w:sz w:val="20"/>
+          <w:szCs w:val="20"/>
+        </w:rPr>
+      </w:pPr>
+      <w:r>
+        <w:rPr>
+          <w:rFonts w:asciiTheme="minorHAnsi" w:hAnsiTheme="minorHAnsi" w:cstheme="minorHAnsi"/>
+          <w:sz w:val="20"/>
+          <w:szCs w:val="20"/>
         </w:rPr>
         <w:t xml:space="preserve">Se considera ca este necesar de a </w:t>
       </w:r>
       <w:r>
         <w:rPr>
+          <w:rFonts w:asciiTheme="minorHAnsi" w:hAnsiTheme="minorHAnsi" w:cstheme="minorHAnsi"/>
           <w:spacing w:val="-3"/>
-          <w:sz w:val="24"/>
+          <w:sz w:val="20"/>
+          <w:szCs w:val="20"/>
         </w:rPr>
         <w:t xml:space="preserve">ne </w:t>
       </w:r>
       <w:r>
         <w:rPr>
-          <w:sz w:val="24"/>
+          <w:rFonts w:asciiTheme="minorHAnsi" w:hAnsiTheme="minorHAnsi" w:cstheme="minorHAnsi"/>
+          <w:sz w:val="20"/>
+          <w:szCs w:val="20"/>
         </w:rPr>
         <w:t xml:space="preserve">deplasa din </w:t>
       </w:r>
       <w:proofErr w:type="spellStart"/>
       <w:r>
         <w:rPr>
-          <w:sz w:val="24"/>
+          <w:rFonts w:asciiTheme="minorHAnsi" w:hAnsiTheme="minorHAnsi" w:cstheme="minorHAnsi"/>
+          <w:sz w:val="20"/>
+          <w:szCs w:val="20"/>
         </w:rPr>
         <w:t>orasul</w:t>
       </w:r>
       <w:proofErr w:type="spellEnd"/>
       <w:r>
         <w:rPr>
-          <w:sz w:val="24"/>
+          <w:rFonts w:asciiTheme="minorHAnsi" w:hAnsiTheme="minorHAnsi" w:cstheme="minorHAnsi"/>
+          <w:sz w:val="20"/>
+          <w:szCs w:val="20"/>
         </w:rPr>
         <w:t xml:space="preserve"> A </w:t>
       </w:r>
       <w:r>
         <w:rPr>
+          <w:rFonts w:asciiTheme="minorHAnsi" w:hAnsiTheme="minorHAnsi" w:cstheme="minorHAnsi"/>
           <w:spacing w:val="-3"/>
-          <w:sz w:val="24"/>
+          <w:sz w:val="20"/>
+          <w:szCs w:val="20"/>
         </w:rPr>
         <w:t xml:space="preserve">in </w:t>
       </w:r>
       <w:proofErr w:type="spellStart"/>
       <w:r>
         <w:rPr>
-          <w:sz w:val="24"/>
-        </w:rPr>
-        <w:t>o</w:t>
-      </w:r>
-      <w:r>
-        <w:rPr>
-          <w:sz w:val="24"/>
-        </w:rPr>
-        <w:t>rasul</w:t>
-      </w:r>
-      <w:proofErr w:type="spellEnd"/>
-      <w:r>
-        <w:rPr>
-          <w:sz w:val="24"/>
+          <w:rFonts w:asciiTheme="minorHAnsi" w:hAnsiTheme="minorHAnsi" w:cstheme="minorHAnsi"/>
+          <w:sz w:val="20"/>
+          <w:szCs w:val="20"/>
+        </w:rPr>
+        <w:t>orasul</w:t>
+      </w:r>
+      <w:proofErr w:type="spellEnd"/>
+      <w:r>
+        <w:rPr>
+          <w:rFonts w:asciiTheme="minorHAnsi" w:hAnsiTheme="minorHAnsi" w:cstheme="minorHAnsi"/>
+          <w:sz w:val="20"/>
+          <w:szCs w:val="20"/>
         </w:rPr>
         <w:t xml:space="preserve"> B. Dar </w:t>
       </w:r>
       <w:r>
         <w:rPr>
+          <w:rFonts w:asciiTheme="minorHAnsi" w:hAnsiTheme="minorHAnsi" w:cstheme="minorHAnsi"/>
           <w:spacing w:val="-3"/>
-          <w:sz w:val="24"/>
+          <w:sz w:val="20"/>
+          <w:szCs w:val="20"/>
         </w:rPr>
         <w:t xml:space="preserve">nu </w:t>
       </w:r>
       <w:r>
         <w:rPr>
-          <w:sz w:val="24"/>
+          <w:rFonts w:asciiTheme="minorHAnsi" w:hAnsiTheme="minorHAnsi" w:cstheme="minorHAnsi"/>
+          <w:sz w:val="20"/>
+          <w:szCs w:val="20"/>
         </w:rPr>
         <w:t xml:space="preserve">exista o ruta directa, sau ruta directa este cea </w:t>
       </w:r>
       <w:r>
         <w:rPr>
+          <w:rFonts w:asciiTheme="minorHAnsi" w:hAnsiTheme="minorHAnsi" w:cstheme="minorHAnsi"/>
           <w:spacing w:val="-3"/>
-          <w:sz w:val="24"/>
+          <w:sz w:val="20"/>
+          <w:szCs w:val="20"/>
         </w:rPr>
         <w:t xml:space="preserve">mai </w:t>
       </w:r>
       <w:r>
         <w:rPr>
-          <w:sz w:val="24"/>
+          <w:rFonts w:asciiTheme="minorHAnsi" w:hAnsiTheme="minorHAnsi" w:cstheme="minorHAnsi"/>
+          <w:sz w:val="20"/>
+          <w:szCs w:val="20"/>
         </w:rPr>
         <w:t xml:space="preserve">costisitoare (de timp, de bani, de nervi, etc). Exista </w:t>
       </w:r>
       <w:proofErr w:type="spellStart"/>
       <w:r>
         <w:rPr>
-          <w:sz w:val="24"/>
+          <w:rFonts w:asciiTheme="minorHAnsi" w:hAnsiTheme="minorHAnsi" w:cstheme="minorHAnsi"/>
+          <w:sz w:val="20"/>
+          <w:szCs w:val="20"/>
         </w:rPr>
         <w:t>insa</w:t>
       </w:r>
       <w:proofErr w:type="spellEnd"/>
       <w:r>
         <w:rPr>
-          <w:sz w:val="24"/>
+          <w:rFonts w:asciiTheme="minorHAnsi" w:hAnsiTheme="minorHAnsi" w:cstheme="minorHAnsi"/>
+          <w:sz w:val="20"/>
+          <w:szCs w:val="20"/>
         </w:rPr>
         <w:t xml:space="preserve"> o </w:t>
       </w:r>
       <w:proofErr w:type="spellStart"/>
       <w:r>
         <w:rPr>
-          <w:sz w:val="24"/>
+          <w:rFonts w:asciiTheme="minorHAnsi" w:hAnsiTheme="minorHAnsi" w:cstheme="minorHAnsi"/>
+          <w:sz w:val="20"/>
+          <w:szCs w:val="20"/>
         </w:rPr>
         <w:t>retea</w:t>
       </w:r>
       <w:proofErr w:type="spellEnd"/>
       <w:r>
         <w:rPr>
-          <w:sz w:val="24"/>
+          <w:rFonts w:asciiTheme="minorHAnsi" w:hAnsiTheme="minorHAnsi" w:cstheme="minorHAnsi"/>
+          <w:sz w:val="20"/>
+          <w:szCs w:val="20"/>
         </w:rPr>
         <w:t xml:space="preserve"> formata din x1, ..., </w:t>
       </w:r>
       <w:proofErr w:type="spellStart"/>
       <w:r>
         <w:rPr>
+          <w:rFonts w:asciiTheme="minorHAnsi" w:hAnsiTheme="minorHAnsi" w:cstheme="minorHAnsi"/>
           <w:spacing w:val="-3"/>
-          <w:sz w:val="24"/>
+          <w:sz w:val="20"/>
+          <w:szCs w:val="20"/>
         </w:rPr>
         <w:t>xN</w:t>
       </w:r>
       <w:proofErr w:type="spellEnd"/>
       <w:r>
         <w:rPr>
+          <w:rFonts w:asciiTheme="minorHAnsi" w:hAnsiTheme="minorHAnsi" w:cstheme="minorHAnsi"/>
           <w:spacing w:val="-3"/>
-          <w:sz w:val="24"/>
+          <w:sz w:val="20"/>
+          <w:szCs w:val="20"/>
         </w:rPr>
         <w:t xml:space="preserve"> </w:t>
       </w:r>
       <w:proofErr w:type="spellStart"/>
       <w:r>
         <w:rPr>
-          <w:sz w:val="24"/>
+          <w:rFonts w:asciiTheme="minorHAnsi" w:hAnsiTheme="minorHAnsi" w:cstheme="minorHAnsi"/>
+          <w:sz w:val="20"/>
+          <w:szCs w:val="20"/>
         </w:rPr>
         <w:t>orase</w:t>
       </w:r>
       <w:proofErr w:type="spellEnd"/>
       <w:r>
         <w:rPr>
-          <w:sz w:val="24"/>
+          <w:rFonts w:asciiTheme="minorHAnsi" w:hAnsiTheme="minorHAnsi" w:cstheme="minorHAnsi"/>
+          <w:sz w:val="20"/>
+          <w:szCs w:val="20"/>
         </w:rPr>
         <w:t xml:space="preserve"> care au </w:t>
       </w:r>
       <w:r>
         <w:rPr>
+          <w:rFonts w:asciiTheme="minorHAnsi" w:hAnsiTheme="minorHAnsi" w:cstheme="minorHAnsi"/>
           <w:spacing w:val="-3"/>
-          <w:sz w:val="24"/>
+          <w:sz w:val="20"/>
+          <w:szCs w:val="20"/>
         </w:rPr>
         <w:t xml:space="preserve">unele </w:t>
       </w:r>
       <w:proofErr w:type="spellStart"/>
       <w:r>
         <w:rPr>
-          <w:sz w:val="24"/>
+          <w:rFonts w:asciiTheme="minorHAnsi" w:hAnsiTheme="minorHAnsi" w:cstheme="minorHAnsi"/>
+          <w:sz w:val="20"/>
+          <w:szCs w:val="20"/>
         </w:rPr>
         <w:t>legaturi</w:t>
       </w:r>
       <w:proofErr w:type="spellEnd"/>
       <w:r>
         <w:rPr>
-          <w:sz w:val="24"/>
+          <w:rFonts w:asciiTheme="minorHAnsi" w:hAnsiTheme="minorHAnsi" w:cstheme="minorHAnsi"/>
+          <w:sz w:val="20"/>
+          <w:szCs w:val="20"/>
         </w:rPr>
         <w:t xml:space="preserve"> intre ele. O </w:t>
       </w:r>
       <w:proofErr w:type="spellStart"/>
       <w:r>
         <w:rPr>
-          <w:sz w:val="24"/>
+          <w:rFonts w:asciiTheme="minorHAnsi" w:hAnsiTheme="minorHAnsi" w:cstheme="minorHAnsi"/>
+          <w:sz w:val="20"/>
+          <w:szCs w:val="20"/>
         </w:rPr>
         <w:t>restrictie</w:t>
       </w:r>
       <w:proofErr w:type="spellEnd"/>
       <w:r>
         <w:rPr>
+          <w:rFonts w:asciiTheme="minorHAnsi" w:hAnsiTheme="minorHAnsi" w:cstheme="minorHAnsi"/>
           <w:spacing w:val="10"/>
-          <w:sz w:val="24"/>
+          <w:sz w:val="20"/>
+          <w:szCs w:val="20"/>
         </w:rPr>
         <w:t xml:space="preserve"> </w:t>
       </w:r>
       <w:r>
         <w:rPr>
-          <w:sz w:val="24"/>
+          <w:rFonts w:asciiTheme="minorHAnsi" w:hAnsiTheme="minorHAnsi" w:cstheme="minorHAnsi"/>
+          <w:sz w:val="20"/>
+          <w:szCs w:val="20"/>
         </w:rPr>
         <w:t>a</w:t>
       </w:r>
-    </w:p>
-    <w:p>
-      <w:pPr>
-        <w:rPr>
-          <w:sz w:val="24"/>
-        </w:rPr>
-        <w:sectPr>
-          <w:type w:val="continuous"/>
-          <w:pgSz w:w="11910" w:h="16840"/>
-          <w:pgMar w:top="1040" w:right="760" w:bottom="280" w:left="1560" w:header="720" w:footer="720" w:gutter="0"/>
-          <w:cols w:space="720"/>
-        </w:sectPr>
-      </w:pPr>
-    </w:p>
-    <w:p>
-      <w:pPr>
-        <w:pStyle w:val="BodyText"/>
-        <w:spacing w:before="66" w:line="242" w:lineRule="auto"/>
-        <w:ind w:firstLine="0"/>
-      </w:pPr>
-      <w:r>
-        <w:lastRenderedPageBreak/>
-        <w:t>problemei este si faptul</w:t>
-      </w:r>
-      <w:r>
-        <w:t xml:space="preserve"> ca in drumul nostru trebuie sa efectuam si o </w:t>
-      </w:r>
-      <w:r>
-        <w:t>campanie</w:t>
-      </w:r>
-      <w:r>
-        <w:t xml:space="preserve"> electorala in fiecare dintre </w:t>
-      </w:r>
-      <w:proofErr w:type="spellStart"/>
-      <w:r>
-        <w:t>orasele</w:t>
-      </w:r>
-      <w:proofErr w:type="spellEnd"/>
-      <w:r>
+      <w:r>
+        <w:rPr>
+          <w:rFonts w:asciiTheme="minorHAnsi" w:hAnsiTheme="minorHAnsi" w:cstheme="minorHAnsi"/>
+          <w:sz w:val="20"/>
+          <w:szCs w:val="20"/>
+        </w:rPr>
+        <w:t xml:space="preserve"> </w:t>
+      </w:r>
+      <w:r>
+        <w:rPr>
+          <w:rFonts w:asciiTheme="minorHAnsi" w:hAnsiTheme="minorHAnsi" w:cstheme="minorHAnsi"/>
+          <w:sz w:val="20"/>
+          <w:szCs w:val="20"/>
+        </w:rPr>
+        <w:t xml:space="preserve">problemei este si faptul ca in drumul nostru trebuie sa </w:t>
+      </w:r>
+      <w:r>
+        <w:rPr>
+          <w:rFonts w:asciiTheme="minorHAnsi" w:hAnsiTheme="minorHAnsi" w:cstheme="minorHAnsi"/>
+          <w:sz w:val="20"/>
+          <w:szCs w:val="20"/>
+        </w:rPr>
+        <w:t xml:space="preserve">trecem prin fiecare </w:t>
+      </w:r>
+      <w:proofErr w:type="spellStart"/>
+      <w:r>
+        <w:rPr>
+          <w:rFonts w:asciiTheme="minorHAnsi" w:hAnsiTheme="minorHAnsi" w:cstheme="minorHAnsi"/>
+          <w:sz w:val="20"/>
+          <w:szCs w:val="20"/>
+        </w:rPr>
+        <w:t>oras</w:t>
+      </w:r>
+      <w:proofErr w:type="spellEnd"/>
+      <w:r>
+        <w:rPr>
+          <w:rFonts w:asciiTheme="minorHAnsi" w:hAnsiTheme="minorHAnsi" w:cstheme="minorHAnsi"/>
+          <w:sz w:val="20"/>
+          <w:szCs w:val="20"/>
+        </w:rPr>
         <w:t xml:space="preserve"> x1, ..., </w:t>
       </w:r>
       <w:proofErr w:type="spellStart"/>
       <w:r>
+        <w:rPr>
+          <w:rFonts w:asciiTheme="minorHAnsi" w:hAnsiTheme="minorHAnsi" w:cstheme="minorHAnsi"/>
+          <w:sz w:val="20"/>
+          <w:szCs w:val="20"/>
+        </w:rPr>
         <w:t>xN</w:t>
       </w:r>
       <w:proofErr w:type="spellEnd"/>
       <w:r>
+        <w:rPr>
+          <w:rFonts w:asciiTheme="minorHAnsi" w:hAnsiTheme="minorHAnsi" w:cstheme="minorHAnsi"/>
+          <w:sz w:val="20"/>
+          <w:szCs w:val="20"/>
+        </w:rPr>
         <w:t xml:space="preserve">. Sa se determine ruta cea mai </w:t>
       </w:r>
       <w:proofErr w:type="spellStart"/>
       <w:r>
+        <w:rPr>
+          <w:rFonts w:asciiTheme="minorHAnsi" w:hAnsiTheme="minorHAnsi" w:cstheme="minorHAnsi"/>
+          <w:sz w:val="20"/>
+          <w:szCs w:val="20"/>
+        </w:rPr>
         <w:t>putin</w:t>
       </w:r>
       <w:proofErr w:type="spellEnd"/>
       <w:r>
-        <w:t xml:space="preserve"> costisitoare. // //</w:t>
+        <w:rPr>
+          <w:rFonts w:asciiTheme="minorHAnsi" w:hAnsiTheme="minorHAnsi" w:cstheme="minorHAnsi"/>
+          <w:sz w:val="20"/>
+          <w:szCs w:val="20"/>
+        </w:rPr>
+        <w:t xml:space="preserve"> costisitoare. </w:t>
       </w:r>
     </w:p>
     <w:p>
@@ -1660,232 +1551,273 @@
         </w:tabs>
         <w:ind w:right="169"/>
         <w:rPr>
-          <w:sz w:val="24"/>
-        </w:rPr>
-      </w:pPr>
-      <w:r>
-        <w:rPr>
-          <w:sz w:val="24"/>
+          <w:rFonts w:asciiTheme="minorHAnsi" w:hAnsiTheme="minorHAnsi" w:cstheme="minorHAnsi"/>
+          <w:sz w:val="20"/>
+          <w:szCs w:val="20"/>
+        </w:rPr>
+      </w:pPr>
+      <w:r>
+        <w:rPr>
+          <w:rFonts w:asciiTheme="minorHAnsi" w:hAnsiTheme="minorHAnsi" w:cstheme="minorHAnsi"/>
+          <w:sz w:val="20"/>
+          <w:szCs w:val="20"/>
         </w:rPr>
         <w:t xml:space="preserve">Consideram </w:t>
       </w:r>
       <w:r>
         <w:rPr>
-          <w:sz w:val="24"/>
-        </w:rPr>
-        <w:t xml:space="preserve">o variantă a </w:t>
-      </w:r>
-      <w:r>
-        <w:rPr>
-          <w:sz w:val="24"/>
+          <w:rFonts w:asciiTheme="minorHAnsi" w:hAnsiTheme="minorHAnsi" w:cstheme="minorHAnsi"/>
+          <w:sz w:val="20"/>
+          <w:szCs w:val="20"/>
+        </w:rPr>
+        <w:t xml:space="preserve">o </w:t>
+      </w:r>
+      <w:r>
+        <w:rPr>
+          <w:rFonts w:asciiTheme="minorHAnsi" w:hAnsiTheme="minorHAnsi" w:cstheme="minorHAnsi"/>
+          <w:b/>
+          <w:bCs/>
+          <w:sz w:val="20"/>
+          <w:szCs w:val="20"/>
+        </w:rPr>
+        <w:t>variantă</w:t>
+      </w:r>
+      <w:r>
+        <w:rPr>
+          <w:rFonts w:asciiTheme="minorHAnsi" w:hAnsiTheme="minorHAnsi" w:cstheme="minorHAnsi"/>
+          <w:sz w:val="20"/>
+          <w:szCs w:val="20"/>
+        </w:rPr>
+        <w:t xml:space="preserve"> a </w:t>
+      </w:r>
+      <w:r>
+        <w:rPr>
+          <w:rFonts w:asciiTheme="minorHAnsi" w:hAnsiTheme="minorHAnsi" w:cstheme="minorHAnsi"/>
+          <w:sz w:val="20"/>
+          <w:szCs w:val="20"/>
         </w:rPr>
         <w:t>problem</w:t>
       </w:r>
       <w:r>
         <w:rPr>
-          <w:sz w:val="24"/>
+          <w:rFonts w:asciiTheme="minorHAnsi" w:hAnsiTheme="minorHAnsi" w:cstheme="minorHAnsi"/>
+          <w:sz w:val="20"/>
+          <w:szCs w:val="20"/>
         </w:rPr>
         <w:t>ei</w:t>
       </w:r>
       <w:r>
         <w:rPr>
-          <w:sz w:val="24"/>
+          <w:rFonts w:asciiTheme="minorHAnsi" w:hAnsiTheme="minorHAnsi" w:cstheme="minorHAnsi"/>
+          <w:sz w:val="20"/>
+          <w:szCs w:val="20"/>
+        </w:rPr>
+        <w:t xml:space="preserve"> rucsacului. Fie avem un rucsac </w:t>
+      </w:r>
+      <w:r>
+        <w:rPr>
+          <w:rFonts w:asciiTheme="minorHAnsi" w:hAnsiTheme="minorHAnsi" w:cstheme="minorHAnsi"/>
+          <w:spacing w:val="-3"/>
+          <w:sz w:val="20"/>
+          <w:szCs w:val="20"/>
+        </w:rPr>
+        <w:t xml:space="preserve">in </w:t>
+      </w:r>
+      <w:r>
+        <w:rPr>
+          <w:rFonts w:asciiTheme="minorHAnsi" w:hAnsiTheme="minorHAnsi" w:cstheme="minorHAnsi"/>
+          <w:sz w:val="20"/>
+          <w:szCs w:val="20"/>
+        </w:rPr>
+        <w:t xml:space="preserve">care trebuie sa punem unele obiecte. </w:t>
+      </w:r>
+      <w:proofErr w:type="spellStart"/>
+      <w:r>
+        <w:rPr>
+          <w:rFonts w:asciiTheme="minorHAnsi" w:hAnsiTheme="minorHAnsi" w:cstheme="minorHAnsi"/>
+          <w:sz w:val="20"/>
+          <w:szCs w:val="20"/>
+        </w:rPr>
+        <w:t>Forta</w:t>
+      </w:r>
+      <w:proofErr w:type="spellEnd"/>
+      <w:r>
+        <w:rPr>
+          <w:rFonts w:asciiTheme="minorHAnsi" w:hAnsiTheme="minorHAnsi" w:cstheme="minorHAnsi"/>
+          <w:sz w:val="20"/>
+          <w:szCs w:val="20"/>
         </w:rPr>
         <w:t xml:space="preserve"> </w:t>
       </w:r>
-      <w:r>
-        <w:rPr>
-          <w:sz w:val="24"/>
-        </w:rPr>
-        <w:t xml:space="preserve">rucsacului. Fie avem un rucsac </w:t>
-      </w:r>
-      <w:r>
-        <w:rPr>
+      <w:proofErr w:type="spellStart"/>
+      <w:r>
+        <w:rPr>
+          <w:rFonts w:asciiTheme="minorHAnsi" w:hAnsiTheme="minorHAnsi" w:cstheme="minorHAnsi"/>
+          <w:sz w:val="20"/>
+          <w:szCs w:val="20"/>
+        </w:rPr>
+        <w:t>noastra</w:t>
+      </w:r>
+      <w:proofErr w:type="spellEnd"/>
+      <w:r>
+        <w:rPr>
+          <w:rFonts w:asciiTheme="minorHAnsi" w:hAnsiTheme="minorHAnsi" w:cstheme="minorHAnsi"/>
+          <w:sz w:val="20"/>
+          <w:szCs w:val="20"/>
+        </w:rPr>
+        <w:t xml:space="preserve"> </w:t>
+      </w:r>
+      <w:r>
+        <w:rPr>
+          <w:rFonts w:asciiTheme="minorHAnsi" w:hAnsiTheme="minorHAnsi" w:cstheme="minorHAnsi"/>
           <w:spacing w:val="-3"/>
-          <w:sz w:val="24"/>
-        </w:rPr>
-        <w:t xml:space="preserve">in </w:t>
-      </w:r>
-      <w:r>
-        <w:rPr>
-          <w:sz w:val="24"/>
-        </w:rPr>
-        <w:t>care trebuie sa punem unele obie</w:t>
-      </w:r>
-      <w:r>
-        <w:rPr>
-          <w:sz w:val="24"/>
-        </w:rPr>
-        <w:t xml:space="preserve">cte. </w:t>
-      </w:r>
-      <w:proofErr w:type="spellStart"/>
-      <w:r>
-        <w:rPr>
-          <w:sz w:val="24"/>
-        </w:rPr>
-        <w:t>Forta</w:t>
-      </w:r>
-      <w:proofErr w:type="spellEnd"/>
-      <w:r>
-        <w:rPr>
-          <w:sz w:val="24"/>
-        </w:rPr>
-        <w:t xml:space="preserve"> </w:t>
-      </w:r>
-      <w:proofErr w:type="spellStart"/>
-      <w:r>
-        <w:rPr>
-          <w:sz w:val="24"/>
-        </w:rPr>
-        <w:t>noastra</w:t>
-      </w:r>
-      <w:proofErr w:type="spellEnd"/>
-      <w:r>
-        <w:rPr>
-          <w:sz w:val="24"/>
-        </w:rPr>
-        <w:t xml:space="preserve"> </w:t>
-      </w:r>
-      <w:r>
-        <w:rPr>
+          <w:sz w:val="20"/>
+          <w:szCs w:val="20"/>
+        </w:rPr>
+        <w:t xml:space="preserve">fiind </w:t>
+      </w:r>
+      <w:r>
+        <w:rPr>
+          <w:rFonts w:asciiTheme="minorHAnsi" w:hAnsiTheme="minorHAnsi" w:cstheme="minorHAnsi"/>
+          <w:sz w:val="20"/>
+          <w:szCs w:val="20"/>
+        </w:rPr>
+        <w:t xml:space="preserve">limitata, </w:t>
+      </w:r>
+      <w:r>
+        <w:rPr>
+          <w:rFonts w:asciiTheme="minorHAnsi" w:hAnsiTheme="minorHAnsi" w:cstheme="minorHAnsi"/>
           <w:spacing w:val="-3"/>
-          <w:sz w:val="24"/>
-        </w:rPr>
-        <w:t xml:space="preserve">fiind </w:t>
-      </w:r>
-      <w:r>
-        <w:rPr>
-          <w:sz w:val="24"/>
-        </w:rPr>
-        <w:t xml:space="preserve">limitata, </w:t>
-      </w:r>
-      <w:r>
-        <w:rPr>
+          <w:sz w:val="20"/>
+          <w:szCs w:val="20"/>
+        </w:rPr>
+        <w:t xml:space="preserve">nu </w:t>
+      </w:r>
+      <w:r>
+        <w:rPr>
+          <w:rFonts w:asciiTheme="minorHAnsi" w:hAnsiTheme="minorHAnsi" w:cstheme="minorHAnsi"/>
+          <w:sz w:val="20"/>
+          <w:szCs w:val="20"/>
+        </w:rPr>
+        <w:t xml:space="preserve">putem duce </w:t>
+      </w:r>
+      <w:r>
+        <w:rPr>
+          <w:rFonts w:asciiTheme="minorHAnsi" w:hAnsiTheme="minorHAnsi" w:cstheme="minorHAnsi"/>
           <w:spacing w:val="-3"/>
-          <w:sz w:val="24"/>
+          <w:sz w:val="20"/>
+          <w:szCs w:val="20"/>
+        </w:rPr>
+        <w:t xml:space="preserve">mai mult </w:t>
+      </w:r>
+      <w:r>
+        <w:rPr>
+          <w:rFonts w:asciiTheme="minorHAnsi" w:hAnsiTheme="minorHAnsi" w:cstheme="minorHAnsi"/>
+          <w:sz w:val="20"/>
+          <w:szCs w:val="20"/>
+        </w:rPr>
+        <w:t xml:space="preserve">de G kilograme. </w:t>
+      </w:r>
+      <w:r>
+        <w:rPr>
+          <w:rFonts w:asciiTheme="minorHAnsi" w:hAnsiTheme="minorHAnsi" w:cstheme="minorHAnsi"/>
+          <w:spacing w:val="2"/>
+          <w:sz w:val="20"/>
+          <w:szCs w:val="20"/>
+        </w:rPr>
+        <w:t xml:space="preserve">Și </w:t>
+      </w:r>
+      <w:r>
+        <w:rPr>
+          <w:rFonts w:asciiTheme="minorHAnsi" w:hAnsiTheme="minorHAnsi" w:cstheme="minorHAnsi"/>
+          <w:sz w:val="20"/>
+          <w:szCs w:val="20"/>
+        </w:rPr>
+        <w:t xml:space="preserve">volumul rucsacului V este limitat. Este </w:t>
+      </w:r>
+      <w:r>
+        <w:rPr>
+          <w:rFonts w:asciiTheme="minorHAnsi" w:hAnsiTheme="minorHAnsi" w:cstheme="minorHAnsi"/>
+          <w:spacing w:val="-3"/>
+          <w:sz w:val="20"/>
+          <w:szCs w:val="20"/>
+        </w:rPr>
+        <w:t xml:space="preserve">clar </w:t>
+      </w:r>
+      <w:r>
+        <w:rPr>
+          <w:rFonts w:asciiTheme="minorHAnsi" w:hAnsiTheme="minorHAnsi" w:cstheme="minorHAnsi"/>
+          <w:sz w:val="20"/>
+          <w:szCs w:val="20"/>
+        </w:rPr>
+        <w:t xml:space="preserve">ca </w:t>
+      </w:r>
+      <w:r>
+        <w:rPr>
+          <w:rFonts w:asciiTheme="minorHAnsi" w:hAnsiTheme="minorHAnsi" w:cstheme="minorHAnsi"/>
+          <w:spacing w:val="-3"/>
+          <w:sz w:val="20"/>
+          <w:szCs w:val="20"/>
         </w:rPr>
         <w:t xml:space="preserve">nu </w:t>
       </w:r>
       <w:r>
         <w:rPr>
-          <w:sz w:val="24"/>
-        </w:rPr>
-        <w:t xml:space="preserve">putem duce </w:t>
-      </w:r>
-      <w:r>
-        <w:rPr>
+          <w:rFonts w:asciiTheme="minorHAnsi" w:hAnsiTheme="minorHAnsi" w:cstheme="minorHAnsi"/>
+          <w:sz w:val="20"/>
+          <w:szCs w:val="20"/>
+        </w:rPr>
+        <w:t xml:space="preserve">putem lua toate lucrurile cu noi. Atunci vom considera ca unele lucruri sunt </w:t>
+      </w:r>
+      <w:r>
+        <w:rPr>
+          <w:rFonts w:asciiTheme="minorHAnsi" w:hAnsiTheme="minorHAnsi" w:cstheme="minorHAnsi"/>
           <w:spacing w:val="-3"/>
-          <w:sz w:val="24"/>
-        </w:rPr>
-        <w:t xml:space="preserve">mai mult </w:t>
-      </w:r>
-      <w:r>
-        <w:rPr>
-          <w:sz w:val="24"/>
-        </w:rPr>
-        <w:t xml:space="preserve">de G kilograme. </w:t>
-      </w:r>
-      <w:r>
-        <w:rPr>
-          <w:spacing w:val="2"/>
-          <w:sz w:val="24"/>
-        </w:rPr>
-        <w:t xml:space="preserve">Și </w:t>
-      </w:r>
-      <w:r>
-        <w:rPr>
-          <w:sz w:val="24"/>
-        </w:rPr>
-        <w:t xml:space="preserve">volumul rucsacului V este limitat. Este </w:t>
-      </w:r>
-      <w:r>
-        <w:rPr>
+          <w:sz w:val="20"/>
+          <w:szCs w:val="20"/>
+        </w:rPr>
+        <w:t xml:space="preserve">mai </w:t>
+      </w:r>
+      <w:r>
+        <w:rPr>
+          <w:rFonts w:asciiTheme="minorHAnsi" w:hAnsiTheme="minorHAnsi" w:cstheme="minorHAnsi"/>
+          <w:sz w:val="20"/>
+          <w:szCs w:val="20"/>
+        </w:rPr>
+        <w:t>importante/utile dec</w:t>
+      </w:r>
+      <w:r>
+        <w:rPr>
+          <w:rFonts w:asciiTheme="minorHAnsi" w:hAnsiTheme="minorHAnsi" w:cstheme="minorHAnsi"/>
+          <w:sz w:val="20"/>
+          <w:szCs w:val="20"/>
+        </w:rPr>
+        <w:t>â</w:t>
+      </w:r>
+      <w:r>
+        <w:rPr>
+          <w:rFonts w:asciiTheme="minorHAnsi" w:hAnsiTheme="minorHAnsi" w:cstheme="minorHAnsi"/>
+          <w:sz w:val="20"/>
+          <w:szCs w:val="20"/>
+        </w:rPr>
+        <w:t xml:space="preserve">t altele. Scopul este de a maximiza utilitatea sumară a obiectelor puse </w:t>
+      </w:r>
+      <w:r>
+        <w:rPr>
+          <w:rFonts w:asciiTheme="minorHAnsi" w:hAnsiTheme="minorHAnsi" w:cstheme="minorHAnsi"/>
           <w:spacing w:val="-3"/>
-          <w:sz w:val="24"/>
-        </w:rPr>
-        <w:t xml:space="preserve">clar </w:t>
-      </w:r>
-      <w:r>
-        <w:rPr>
-          <w:sz w:val="24"/>
-        </w:rPr>
-        <w:t xml:space="preserve">ca </w:t>
-      </w:r>
-      <w:r>
-        <w:rPr>
-          <w:spacing w:val="-3"/>
-          <w:sz w:val="24"/>
-        </w:rPr>
-        <w:t xml:space="preserve">nu </w:t>
-      </w:r>
-      <w:r>
-        <w:rPr>
-          <w:sz w:val="24"/>
-        </w:rPr>
-        <w:t xml:space="preserve">putem lua toate lucrurile cu noi. Atunci vom considera ca unele lucruri sunt </w:t>
-      </w:r>
-      <w:r>
-        <w:rPr>
-          <w:spacing w:val="-3"/>
-          <w:sz w:val="24"/>
-        </w:rPr>
-        <w:t xml:space="preserve">mai </w:t>
-      </w:r>
-      <w:r>
-        <w:rPr>
-          <w:sz w:val="24"/>
-        </w:rPr>
-        <w:t>importante/utile dec</w:t>
-      </w:r>
-      <w:r>
-        <w:rPr>
-          <w:sz w:val="24"/>
-        </w:rPr>
-        <w:t>â</w:t>
-      </w:r>
-      <w:r>
-        <w:rPr>
-          <w:sz w:val="24"/>
-        </w:rPr>
-        <w:t>t altele. Scopul este de a</w:t>
-      </w:r>
-      <w:r>
-        <w:rPr>
-          <w:sz w:val="24"/>
-        </w:rPr>
-        <w:t xml:space="preserve"> maximiza utilitatea sumară a obiectelor puse </w:t>
-      </w:r>
-      <w:r>
-        <w:rPr>
-          <w:spacing w:val="-3"/>
-          <w:sz w:val="24"/>
+          <w:sz w:val="20"/>
+          <w:szCs w:val="20"/>
         </w:rPr>
         <w:t xml:space="preserve">în </w:t>
       </w:r>
       <w:r>
         <w:rPr>
-          <w:sz w:val="24"/>
-        </w:rPr>
-        <w:t>rucsac. //</w:t>
-      </w:r>
-      <w:r>
-        <w:rPr>
-          <w:spacing w:val="16"/>
-          <w:sz w:val="24"/>
-        </w:rPr>
-        <w:t xml:space="preserve"> </w:t>
-      </w:r>
-      <w:r>
-        <w:rPr>
-          <w:sz w:val="24"/>
-        </w:rPr>
-        <w:t>//.</w:t>
-      </w:r>
-      <w:r>
-        <w:rPr>
-          <w:sz w:val="24"/>
-        </w:rPr>
-        <w:t xml:space="preserve"> – 4-5 metode diferite pot fi utilizate. </w:t>
+          <w:rFonts w:asciiTheme="minorHAnsi" w:hAnsiTheme="minorHAnsi" w:cstheme="minorHAnsi"/>
+          <w:sz w:val="20"/>
+          <w:szCs w:val="20"/>
+        </w:rPr>
+        <w:t xml:space="preserve">rucsac. </w:t>
       </w:r>
     </w:p>
     <w:p>
@@ -1900,127 +1832,138 @@
         </w:tabs>
         <w:ind w:right="211"/>
         <w:rPr>
-          <w:sz w:val="24"/>
-        </w:rPr>
-      </w:pPr>
-      <w:r>
-        <w:rPr>
-          <w:sz w:val="24"/>
+          <w:rFonts w:asciiTheme="minorHAnsi" w:hAnsiTheme="minorHAnsi" w:cstheme="minorHAnsi"/>
+          <w:sz w:val="20"/>
+          <w:szCs w:val="20"/>
+        </w:rPr>
+      </w:pPr>
+      <w:r>
+        <w:rPr>
+          <w:rFonts w:asciiTheme="minorHAnsi" w:hAnsiTheme="minorHAnsi" w:cstheme="minorHAnsi"/>
+          <w:sz w:val="20"/>
+          <w:szCs w:val="20"/>
         </w:rPr>
         <w:t xml:space="preserve">Se </w:t>
       </w:r>
       <w:proofErr w:type="spellStart"/>
       <w:r>
         <w:rPr>
-          <w:sz w:val="24"/>
+          <w:rFonts w:asciiTheme="minorHAnsi" w:hAnsiTheme="minorHAnsi" w:cstheme="minorHAnsi"/>
+          <w:sz w:val="20"/>
+          <w:szCs w:val="20"/>
         </w:rPr>
         <w:t>doreste</w:t>
       </w:r>
       <w:proofErr w:type="spellEnd"/>
       <w:r>
         <w:rPr>
-          <w:sz w:val="24"/>
+          <w:rFonts w:asciiTheme="minorHAnsi" w:hAnsiTheme="minorHAnsi" w:cstheme="minorHAnsi"/>
+          <w:sz w:val="20"/>
+          <w:szCs w:val="20"/>
         </w:rPr>
         <w:t xml:space="preserve"> sa se aproximeze o </w:t>
       </w:r>
       <w:proofErr w:type="spellStart"/>
       <w:r>
         <w:rPr>
-          <w:sz w:val="24"/>
+          <w:rFonts w:asciiTheme="minorHAnsi" w:hAnsiTheme="minorHAnsi" w:cstheme="minorHAnsi"/>
+          <w:sz w:val="20"/>
+          <w:szCs w:val="20"/>
         </w:rPr>
         <w:t>functie</w:t>
       </w:r>
       <w:proofErr w:type="spellEnd"/>
       <w:r>
         <w:rPr>
-          <w:sz w:val="24"/>
+          <w:rFonts w:asciiTheme="minorHAnsi" w:hAnsiTheme="minorHAnsi" w:cstheme="minorHAnsi"/>
+          <w:sz w:val="20"/>
+          <w:szCs w:val="20"/>
         </w:rPr>
         <w:t xml:space="preserve"> arbitrara </w:t>
       </w:r>
       <w:r>
         <w:rPr>
+          <w:rFonts w:asciiTheme="minorHAnsi" w:hAnsiTheme="minorHAnsi" w:cstheme="minorHAnsi"/>
           <w:spacing w:val="-3"/>
-          <w:sz w:val="24"/>
+          <w:sz w:val="20"/>
+          <w:szCs w:val="20"/>
         </w:rPr>
         <w:t xml:space="preserve">f(x) </w:t>
       </w:r>
       <w:r>
         <w:rPr>
-          <w:sz w:val="24"/>
+          <w:rFonts w:asciiTheme="minorHAnsi" w:hAnsiTheme="minorHAnsi" w:cstheme="minorHAnsi"/>
+          <w:sz w:val="20"/>
+          <w:szCs w:val="20"/>
         </w:rPr>
         <w:t xml:space="preserve">pe segmentul [a, </w:t>
       </w:r>
       <w:r>
         <w:rPr>
+          <w:rFonts w:asciiTheme="minorHAnsi" w:hAnsiTheme="minorHAnsi" w:cstheme="minorHAnsi"/>
           <w:spacing w:val="-3"/>
-          <w:sz w:val="24"/>
+          <w:sz w:val="20"/>
+          <w:szCs w:val="20"/>
         </w:rPr>
         <w:t xml:space="preserve">b] </w:t>
       </w:r>
       <w:r>
         <w:rPr>
-          <w:sz w:val="24"/>
-        </w:rPr>
-        <w:t xml:space="preserve">cu un polinom de gradul 5. Sa se determine </w:t>
-      </w:r>
-      <w:proofErr w:type="spellStart"/>
-      <w:r>
-        <w:rPr>
-          <w:sz w:val="24"/>
-        </w:rPr>
-        <w:t>coeficientii</w:t>
-      </w:r>
-      <w:proofErr w:type="spellEnd"/>
-      <w:r>
-        <w:rPr>
-          <w:sz w:val="24"/>
-        </w:rPr>
-        <w:t xml:space="preserve"> acelui polinom. Este clar că un rol important </w:t>
-      </w:r>
-      <w:r>
-        <w:rPr>
+          <w:rFonts w:asciiTheme="minorHAnsi" w:hAnsiTheme="minorHAnsi" w:cstheme="minorHAnsi"/>
+          <w:sz w:val="20"/>
+          <w:szCs w:val="20"/>
+        </w:rPr>
+        <w:t>cu un polinom de gradul 5. Sa se determine coeficien</w:t>
+      </w:r>
+      <w:r>
+        <w:rPr>
+          <w:rFonts w:asciiTheme="minorHAnsi" w:hAnsiTheme="minorHAnsi" w:cstheme="minorHAnsi"/>
+          <w:sz w:val="20"/>
+          <w:szCs w:val="20"/>
+        </w:rPr>
+        <w:t>ț</w:t>
+      </w:r>
+      <w:r>
+        <w:rPr>
+          <w:rFonts w:asciiTheme="minorHAnsi" w:hAnsiTheme="minorHAnsi" w:cstheme="minorHAnsi"/>
+          <w:sz w:val="20"/>
+          <w:szCs w:val="20"/>
+        </w:rPr>
+        <w:t xml:space="preserve">ii acelui polinom. Este clar că un rol important </w:t>
+      </w:r>
+      <w:r>
+        <w:rPr>
+          <w:rFonts w:asciiTheme="minorHAnsi" w:hAnsiTheme="minorHAnsi" w:cstheme="minorHAnsi"/>
           <w:spacing w:val="-3"/>
-          <w:sz w:val="24"/>
+          <w:sz w:val="20"/>
+          <w:szCs w:val="20"/>
         </w:rPr>
         <w:t xml:space="preserve">în </w:t>
       </w:r>
       <w:r>
         <w:rPr>
-          <w:sz w:val="24"/>
-        </w:rPr>
-        <w:t>soluționarea a</w:t>
-      </w:r>
-      <w:r>
-        <w:rPr>
-          <w:sz w:val="24"/>
-        </w:rPr>
-        <w:t xml:space="preserve">cestei probleme </w:t>
-      </w:r>
-      <w:r>
-        <w:rPr>
+          <w:rFonts w:asciiTheme="minorHAnsi" w:hAnsiTheme="minorHAnsi" w:cstheme="minorHAnsi"/>
+          <w:sz w:val="20"/>
+          <w:szCs w:val="20"/>
+        </w:rPr>
+        <w:t xml:space="preserve">soluționarea acestei probleme </w:t>
+      </w:r>
+      <w:r>
+        <w:rPr>
+          <w:rFonts w:asciiTheme="minorHAnsi" w:hAnsiTheme="minorHAnsi" w:cstheme="minorHAnsi"/>
           <w:spacing w:val="-3"/>
-          <w:sz w:val="24"/>
+          <w:sz w:val="20"/>
+          <w:szCs w:val="20"/>
         </w:rPr>
         <w:t xml:space="preserve">îl </w:t>
       </w:r>
       <w:r>
         <w:rPr>
-          <w:sz w:val="24"/>
-        </w:rPr>
-        <w:t>reprezintă sensul noțiunii aproximare a unei funcții de către altă funcție. //</w:t>
-      </w:r>
-      <w:r>
-        <w:rPr>
-          <w:spacing w:val="7"/>
-          <w:sz w:val="24"/>
-        </w:rPr>
-        <w:t xml:space="preserve"> </w:t>
-      </w:r>
-      <w:r>
-        <w:rPr>
-          <w:sz w:val="24"/>
-        </w:rPr>
-        <w:t>//</w:t>
+          <w:rFonts w:asciiTheme="minorHAnsi" w:hAnsiTheme="minorHAnsi" w:cstheme="minorHAnsi"/>
+          <w:sz w:val="20"/>
+          <w:szCs w:val="20"/>
+        </w:rPr>
+        <w:t xml:space="preserve">reprezintă sensul noțiunii aproximare a unei funcții de către altă funcție. </w:t>
       </w:r>
     </w:p>
     <w:p>
@@ -2033,552 +1976,273 @@
         <w:tabs>
           <w:tab w:val="left" w:pos="861"/>
         </w:tabs>
-        <w:ind w:right="103"/>
-        <w:rPr>
-          <w:sz w:val="24"/>
-        </w:rPr>
-      </w:pPr>
-      <w:r>
-        <w:rPr>
-          <w:sz w:val="24"/>
-        </w:rPr>
-        <w:t xml:space="preserve">O familie </w:t>
-      </w:r>
-      <w:proofErr w:type="spellStart"/>
-      <w:r>
-        <w:rPr>
-          <w:sz w:val="24"/>
-        </w:rPr>
-        <w:t>doreşte</w:t>
-      </w:r>
-      <w:proofErr w:type="spellEnd"/>
-      <w:r>
-        <w:rPr>
-          <w:sz w:val="24"/>
-        </w:rPr>
-        <w:t xml:space="preserve"> să-</w:t>
-      </w:r>
-      <w:proofErr w:type="spellStart"/>
-      <w:r>
-        <w:rPr>
-          <w:sz w:val="24"/>
+        <w:ind w:right="211"/>
+        <w:rPr>
+          <w:rFonts w:asciiTheme="minorHAnsi" w:hAnsiTheme="minorHAnsi" w:cstheme="minorHAnsi"/>
+          <w:sz w:val="20"/>
+          <w:szCs w:val="20"/>
+        </w:rPr>
+      </w:pPr>
+      <w:r>
+        <w:rPr>
+          <w:rFonts w:asciiTheme="minorHAnsi" w:hAnsiTheme="minorHAnsi" w:cstheme="minorHAnsi"/>
+          <w:sz w:val="20"/>
+          <w:szCs w:val="20"/>
+        </w:rPr>
+        <w:t xml:space="preserve">Se consideră o matrice rară, adică o </w:t>
+      </w:r>
+      <w:r>
+        <w:rPr>
+          <w:rFonts w:asciiTheme="minorHAnsi" w:hAnsiTheme="minorHAnsi" w:cstheme="minorHAnsi"/>
+          <w:spacing w:val="-3"/>
+          <w:sz w:val="20"/>
+          <w:szCs w:val="20"/>
+        </w:rPr>
+        <w:t xml:space="preserve">matrice în </w:t>
+      </w:r>
+      <w:r>
+        <w:rPr>
+          <w:rFonts w:asciiTheme="minorHAnsi" w:hAnsiTheme="minorHAnsi" w:cstheme="minorHAnsi"/>
+          <w:sz w:val="20"/>
+          <w:szCs w:val="20"/>
+        </w:rPr>
+        <w:t xml:space="preserve">care numărul de elemente diferite de zero este </w:t>
+      </w:r>
+      <w:r>
+        <w:rPr>
+          <w:rFonts w:asciiTheme="minorHAnsi" w:hAnsiTheme="minorHAnsi" w:cstheme="minorHAnsi"/>
+          <w:spacing w:val="-4"/>
+          <w:sz w:val="20"/>
+          <w:szCs w:val="20"/>
+        </w:rPr>
+        <w:t xml:space="preserve">mult </w:t>
+      </w:r>
+      <w:r>
+        <w:rPr>
+          <w:rFonts w:asciiTheme="minorHAnsi" w:hAnsiTheme="minorHAnsi" w:cstheme="minorHAnsi"/>
+          <w:spacing w:val="-3"/>
+          <w:sz w:val="20"/>
+          <w:szCs w:val="20"/>
+        </w:rPr>
+        <w:t xml:space="preserve">mai </w:t>
+      </w:r>
+      <w:r>
+        <w:rPr>
+          <w:rFonts w:asciiTheme="minorHAnsi" w:hAnsiTheme="minorHAnsi" w:cstheme="minorHAnsi"/>
+          <w:sz w:val="20"/>
+          <w:szCs w:val="20"/>
+        </w:rPr>
+        <w:t xml:space="preserve">mic decât numărul total de elemente din matrice. Astfel de matrice par frecvent, de exemplu, </w:t>
+      </w:r>
+      <w:r>
+        <w:rPr>
+          <w:rFonts w:asciiTheme="minorHAnsi" w:hAnsiTheme="minorHAnsi" w:cstheme="minorHAnsi"/>
+          <w:spacing w:val="-3"/>
+          <w:sz w:val="20"/>
+          <w:szCs w:val="20"/>
+        </w:rPr>
+        <w:t xml:space="preserve">în </w:t>
+      </w:r>
+      <w:r>
+        <w:rPr>
+          <w:rFonts w:asciiTheme="minorHAnsi" w:hAnsiTheme="minorHAnsi" w:cstheme="minorHAnsi"/>
+          <w:sz w:val="20"/>
+          <w:szCs w:val="20"/>
+        </w:rPr>
+        <w:t xml:space="preserve">probleme de mecanică, care folosesc metoda elementelor </w:t>
+      </w:r>
+      <w:r>
+        <w:rPr>
+          <w:rFonts w:asciiTheme="minorHAnsi" w:hAnsiTheme="minorHAnsi" w:cstheme="minorHAnsi"/>
+          <w:spacing w:val="-3"/>
+          <w:sz w:val="20"/>
+          <w:szCs w:val="20"/>
+        </w:rPr>
+        <w:t xml:space="preserve">finite </w:t>
+      </w:r>
+      <w:r>
+        <w:rPr>
+          <w:rFonts w:asciiTheme="minorHAnsi" w:hAnsiTheme="minorHAnsi" w:cstheme="minorHAnsi"/>
+          <w:sz w:val="20"/>
+          <w:szCs w:val="20"/>
+        </w:rPr>
+        <w:t xml:space="preserve">pentru calculul unor parametri. </w:t>
+      </w:r>
+      <w:proofErr w:type="spellStart"/>
+      <w:r>
+        <w:rPr>
+          <w:rFonts w:asciiTheme="minorHAnsi" w:hAnsiTheme="minorHAnsi" w:cstheme="minorHAnsi"/>
+          <w:sz w:val="20"/>
+          <w:szCs w:val="20"/>
+        </w:rPr>
+        <w:t>Soluţionarea</w:t>
+      </w:r>
+      <w:proofErr w:type="spellEnd"/>
+      <w:r>
+        <w:rPr>
+          <w:rFonts w:asciiTheme="minorHAnsi" w:hAnsiTheme="minorHAnsi" w:cstheme="minorHAnsi"/>
+          <w:sz w:val="20"/>
+          <w:szCs w:val="20"/>
+        </w:rPr>
+        <w:t xml:space="preserve"> sistemelor de </w:t>
+      </w:r>
+      <w:proofErr w:type="spellStart"/>
+      <w:r>
+        <w:rPr>
+          <w:rFonts w:asciiTheme="minorHAnsi" w:hAnsiTheme="minorHAnsi" w:cstheme="minorHAnsi"/>
+          <w:sz w:val="20"/>
+          <w:szCs w:val="20"/>
+        </w:rPr>
+        <w:t>ecuaţii</w:t>
+      </w:r>
+      <w:proofErr w:type="spellEnd"/>
+      <w:r>
+        <w:rPr>
+          <w:rFonts w:asciiTheme="minorHAnsi" w:hAnsiTheme="minorHAnsi" w:cstheme="minorHAnsi"/>
+          <w:sz w:val="20"/>
+          <w:szCs w:val="20"/>
+        </w:rPr>
+        <w:t xml:space="preserve"> liniare </w:t>
+      </w:r>
+      <w:r>
+        <w:rPr>
+          <w:rFonts w:asciiTheme="minorHAnsi" w:hAnsiTheme="minorHAnsi" w:cstheme="minorHAnsi"/>
+          <w:spacing w:val="-3"/>
+          <w:sz w:val="20"/>
+          <w:szCs w:val="20"/>
+        </w:rPr>
+        <w:t xml:space="preserve">în </w:t>
+      </w:r>
+      <w:r>
+        <w:rPr>
+          <w:rFonts w:asciiTheme="minorHAnsi" w:hAnsiTheme="minorHAnsi" w:cstheme="minorHAnsi"/>
+          <w:sz w:val="20"/>
+          <w:szCs w:val="20"/>
+        </w:rPr>
+        <w:t xml:space="preserve">care sunt implicate astfel de matrice </w:t>
+      </w:r>
+      <w:r>
+        <w:rPr>
+          <w:rFonts w:asciiTheme="minorHAnsi" w:hAnsiTheme="minorHAnsi" w:cstheme="minorHAnsi"/>
+          <w:spacing w:val="-3"/>
+          <w:sz w:val="20"/>
+          <w:szCs w:val="20"/>
+        </w:rPr>
+        <w:t xml:space="preserve">în </w:t>
+      </w:r>
+      <w:r>
+        <w:rPr>
+          <w:rFonts w:asciiTheme="minorHAnsi" w:hAnsiTheme="minorHAnsi" w:cstheme="minorHAnsi"/>
+          <w:sz w:val="20"/>
+          <w:szCs w:val="20"/>
+        </w:rPr>
+        <w:t xml:space="preserve">cazul când dimensiunile sistemului sunt mari reprezintă o dificultate relativă. O parte din aceste </w:t>
+      </w:r>
+      <w:proofErr w:type="spellStart"/>
+      <w:r>
+        <w:rPr>
+          <w:rFonts w:asciiTheme="minorHAnsi" w:hAnsiTheme="minorHAnsi" w:cstheme="minorHAnsi"/>
+          <w:sz w:val="20"/>
+          <w:szCs w:val="20"/>
+        </w:rPr>
+        <w:t>dificultăţi</w:t>
+      </w:r>
+      <w:proofErr w:type="spellEnd"/>
+      <w:r>
+        <w:rPr>
+          <w:rFonts w:asciiTheme="minorHAnsi" w:hAnsiTheme="minorHAnsi" w:cstheme="minorHAnsi"/>
+          <w:sz w:val="20"/>
+          <w:szCs w:val="20"/>
+        </w:rPr>
+        <w:t xml:space="preserve"> pot fi eliminate dacă </w:t>
+      </w:r>
+      <w:r>
+        <w:rPr>
+          <w:rFonts w:asciiTheme="minorHAnsi" w:hAnsiTheme="minorHAnsi" w:cstheme="minorHAnsi"/>
+          <w:spacing w:val="-3"/>
+          <w:sz w:val="20"/>
+          <w:szCs w:val="20"/>
+        </w:rPr>
+        <w:t xml:space="preserve">în </w:t>
+      </w:r>
+      <w:r>
+        <w:rPr>
+          <w:rFonts w:asciiTheme="minorHAnsi" w:hAnsiTheme="minorHAnsi" w:cstheme="minorHAnsi"/>
+          <w:sz w:val="20"/>
+          <w:szCs w:val="20"/>
+        </w:rPr>
+        <w:t xml:space="preserve">matricea </w:t>
+      </w:r>
+      <w:proofErr w:type="spellStart"/>
+      <w:r>
+        <w:rPr>
+          <w:rFonts w:asciiTheme="minorHAnsi" w:hAnsiTheme="minorHAnsi" w:cstheme="minorHAnsi"/>
+          <w:sz w:val="20"/>
+          <w:szCs w:val="20"/>
+        </w:rPr>
+        <w:t>iniţială</w:t>
+      </w:r>
+      <w:proofErr w:type="spellEnd"/>
+      <w:r>
+        <w:rPr>
+          <w:rFonts w:asciiTheme="minorHAnsi" w:hAnsiTheme="minorHAnsi" w:cstheme="minorHAnsi"/>
+          <w:sz w:val="20"/>
+          <w:szCs w:val="20"/>
+        </w:rPr>
+        <w:t xml:space="preserve"> liniile </w:t>
+      </w:r>
+      <w:proofErr w:type="spellStart"/>
+      <w:r>
+        <w:rPr>
+          <w:rFonts w:asciiTheme="minorHAnsi" w:hAnsiTheme="minorHAnsi" w:cstheme="minorHAnsi"/>
+          <w:sz w:val="20"/>
+          <w:szCs w:val="20"/>
         </w:rPr>
         <w:t>şi</w:t>
       </w:r>
       <w:proofErr w:type="spellEnd"/>
       <w:r>
         <w:rPr>
-          <w:sz w:val="24"/>
-        </w:rPr>
-        <w:t xml:space="preserve"> aleagă locul de </w:t>
-      </w:r>
-      <w:r>
-        <w:rPr>
-          <w:spacing w:val="2"/>
-          <w:sz w:val="24"/>
-        </w:rPr>
-        <w:t xml:space="preserve">trai </w:t>
-      </w:r>
-      <w:r>
-        <w:rPr>
-          <w:sz w:val="24"/>
-        </w:rPr>
-        <w:t xml:space="preserve">într-o localitate din tară. Fiecare are </w:t>
-      </w:r>
-      <w:proofErr w:type="spellStart"/>
-      <w:r>
-        <w:rPr>
-          <w:sz w:val="24"/>
-        </w:rPr>
-        <w:t>preferinţele</w:t>
-      </w:r>
-      <w:proofErr w:type="spellEnd"/>
-      <w:r>
-        <w:rPr>
-          <w:sz w:val="24"/>
-        </w:rPr>
-        <w:t xml:space="preserve"> sale exprimată prin </w:t>
-      </w:r>
-      <w:proofErr w:type="spellStart"/>
-      <w:r>
-        <w:rPr>
-          <w:sz w:val="24"/>
-        </w:rPr>
-        <w:t>funcţiile</w:t>
-      </w:r>
-      <w:proofErr w:type="spellEnd"/>
-      <w:r>
-        <w:rPr>
-          <w:sz w:val="24"/>
-        </w:rPr>
-        <w:t xml:space="preserve"> </w:t>
-      </w:r>
-      <w:r>
-        <w:rPr>
+          <w:rFonts w:asciiTheme="minorHAnsi" w:hAnsiTheme="minorHAnsi" w:cstheme="minorHAnsi"/>
+          <w:sz w:val="20"/>
+          <w:szCs w:val="20"/>
+        </w:rPr>
+        <w:t xml:space="preserve"> coloanele sunt permutate astfel încât elementele diferite de zero </w:t>
+      </w:r>
+      <w:r>
+        <w:rPr>
+          <w:rFonts w:asciiTheme="minorHAnsi" w:hAnsiTheme="minorHAnsi" w:cstheme="minorHAnsi"/>
           <w:spacing w:val="-4"/>
-          <w:sz w:val="24"/>
-        </w:rPr>
-        <w:t xml:space="preserve">f1 </w:t>
-      </w:r>
-      <w:proofErr w:type="spellStart"/>
-      <w:r>
-        <w:rPr>
-          <w:sz w:val="24"/>
-        </w:rPr>
-        <w:t>şi</w:t>
-      </w:r>
-      <w:proofErr w:type="spellEnd"/>
-      <w:r>
-        <w:rPr>
-          <w:sz w:val="24"/>
-        </w:rPr>
-        <w:t xml:space="preserve"> </w:t>
-      </w:r>
-      <w:r>
-        <w:rPr>
-          <w:spacing w:val="-4"/>
-          <w:sz w:val="24"/>
-        </w:rPr>
-        <w:t xml:space="preserve">f2 </w:t>
-      </w:r>
-      <w:r>
-        <w:rPr>
-          <w:sz w:val="24"/>
-        </w:rPr>
-        <w:t xml:space="preserve">respectiv. Aceste </w:t>
-      </w:r>
-      <w:proofErr w:type="spellStart"/>
-      <w:r>
-        <w:rPr>
-          <w:sz w:val="24"/>
-        </w:rPr>
-        <w:t>funcţii</w:t>
-      </w:r>
-      <w:proofErr w:type="spellEnd"/>
-      <w:r>
-        <w:rPr>
-          <w:sz w:val="24"/>
-        </w:rPr>
-        <w:t xml:space="preserve"> </w:t>
-      </w:r>
-      <w:proofErr w:type="spellStart"/>
-      <w:r>
-        <w:rPr>
-          <w:sz w:val="24"/>
-        </w:rPr>
-        <w:t>ţin</w:t>
-      </w:r>
-      <w:proofErr w:type="spellEnd"/>
-      <w:r>
-        <w:rPr>
-          <w:sz w:val="24"/>
-        </w:rPr>
-        <w:t xml:space="preserve"> cont individual de fiecare dintre factori: </w:t>
-      </w:r>
-      <w:r>
-        <w:rPr>
-          <w:spacing w:val="-3"/>
-          <w:sz w:val="24"/>
-        </w:rPr>
-        <w:t xml:space="preserve">x1 </w:t>
-      </w:r>
-      <w:r>
-        <w:rPr>
-          <w:sz w:val="24"/>
-        </w:rPr>
-        <w:t xml:space="preserve">– temperatura </w:t>
-      </w:r>
-      <w:r>
-        <w:rPr>
-          <w:spacing w:val="-3"/>
-          <w:sz w:val="24"/>
-        </w:rPr>
-        <w:t xml:space="preserve">medie </w:t>
-      </w:r>
-      <w:r>
-        <w:rPr>
-          <w:sz w:val="24"/>
-        </w:rPr>
-        <w:t xml:space="preserve">a mediului, </w:t>
-      </w:r>
-      <w:r>
-        <w:rPr>
-          <w:spacing w:val="-3"/>
-          <w:sz w:val="24"/>
-        </w:rPr>
-        <w:t xml:space="preserve">x2 </w:t>
-      </w:r>
-      <w:r>
-        <w:rPr>
-          <w:sz w:val="24"/>
-        </w:rPr>
-        <w:t xml:space="preserve">– </w:t>
-      </w:r>
-      <w:proofErr w:type="spellStart"/>
-      <w:r>
-        <w:rPr>
-          <w:sz w:val="24"/>
-        </w:rPr>
-        <w:t>distanţa</w:t>
-      </w:r>
-      <w:proofErr w:type="spellEnd"/>
-      <w:r>
-        <w:rPr>
-          <w:sz w:val="24"/>
-        </w:rPr>
-        <w:t xml:space="preserve"> de </w:t>
-      </w:r>
-      <w:r>
-        <w:rPr>
-          <w:spacing w:val="-5"/>
-          <w:sz w:val="24"/>
-        </w:rPr>
-        <w:t xml:space="preserve">la </w:t>
-      </w:r>
-      <w:r>
-        <w:rPr>
-          <w:sz w:val="24"/>
-        </w:rPr>
-        <w:t xml:space="preserve">casa părintească, </w:t>
-      </w:r>
-      <w:r>
-        <w:rPr>
-          <w:spacing w:val="-3"/>
-          <w:sz w:val="24"/>
-        </w:rPr>
-        <w:t xml:space="preserve">x3 </w:t>
-      </w:r>
-      <w:r>
-        <w:rPr>
-          <w:sz w:val="24"/>
-        </w:rPr>
-        <w:t xml:space="preserve">– costul de trai, </w:t>
-      </w:r>
-      <w:r>
-        <w:rPr>
-          <w:spacing w:val="-3"/>
-          <w:sz w:val="24"/>
-        </w:rPr>
-        <w:t xml:space="preserve">x4 </w:t>
-      </w:r>
-      <w:r>
-        <w:rPr>
-          <w:sz w:val="24"/>
-        </w:rPr>
-        <w:t xml:space="preserve">– dimensiunea </w:t>
-      </w:r>
-      <w:proofErr w:type="spellStart"/>
-      <w:r>
-        <w:rPr>
-          <w:sz w:val="24"/>
-        </w:rPr>
-        <w:t>oraşului</w:t>
-      </w:r>
-      <w:proofErr w:type="spellEnd"/>
-      <w:r>
-        <w:rPr>
-          <w:sz w:val="24"/>
-        </w:rPr>
-        <w:t xml:space="preserve">. Să se propună o </w:t>
-      </w:r>
-      <w:proofErr w:type="spellStart"/>
-      <w:r>
-        <w:rPr>
-          <w:sz w:val="24"/>
-        </w:rPr>
-        <w:t>soluţie</w:t>
-      </w:r>
-      <w:proofErr w:type="spellEnd"/>
-      <w:r>
-        <w:rPr>
-          <w:sz w:val="24"/>
-        </w:rPr>
-        <w:t xml:space="preserve"> pentru problemă </w:t>
-      </w:r>
-      <w:proofErr w:type="spellStart"/>
-      <w:r>
-        <w:rPr>
-          <w:sz w:val="24"/>
-        </w:rPr>
-        <w:t>şi</w:t>
-      </w:r>
-      <w:proofErr w:type="spellEnd"/>
-      <w:r>
-        <w:rPr>
-          <w:sz w:val="24"/>
-        </w:rPr>
-        <w:t xml:space="preserve"> să se argumenteze propunerea. //</w:t>
-      </w:r>
-      <w:r>
-        <w:rPr>
-          <w:spacing w:val="1"/>
-          <w:sz w:val="24"/>
-        </w:rPr>
-        <w:t xml:space="preserve"> </w:t>
-      </w:r>
-      <w:r>
-        <w:rPr>
-          <w:sz w:val="24"/>
-        </w:rPr>
-        <w:t>//</w:t>
-      </w:r>
-    </w:p>
-    <w:p>
-      <w:pPr>
-        <w:pStyle w:val="ListParagraph"/>
-        <w:numPr>
-          <w:ilvl w:val="0"/>
-          <w:numId w:val="1"/>
-        </w:numPr>
-        <w:tabs>
-          <w:tab w:val="left" w:pos="861"/>
-        </w:tabs>
-        <w:ind w:right="245"/>
-        <w:rPr>
-          <w:sz w:val="24"/>
-        </w:rPr>
-      </w:pPr>
-      <w:r>
-        <w:rPr>
-          <w:sz w:val="24"/>
-        </w:rPr>
-        <w:t xml:space="preserve">Se consideră o matrice rară, adică o </w:t>
-      </w:r>
-      <w:r>
-        <w:rPr>
-          <w:spacing w:val="-3"/>
-          <w:sz w:val="24"/>
-        </w:rPr>
-        <w:t xml:space="preserve">matrice în </w:t>
-      </w:r>
-      <w:r>
-        <w:rPr>
-          <w:sz w:val="24"/>
-        </w:rPr>
-        <w:t xml:space="preserve">care numărul de elemente diferite de zero este </w:t>
-      </w:r>
-      <w:r>
-        <w:rPr>
-          <w:spacing w:val="-4"/>
-          <w:sz w:val="24"/>
-        </w:rPr>
-        <w:t xml:space="preserve">mult </w:t>
-      </w:r>
-      <w:r>
-        <w:rPr>
-          <w:spacing w:val="-3"/>
-          <w:sz w:val="24"/>
-        </w:rPr>
-        <w:t xml:space="preserve">mai </w:t>
-      </w:r>
-      <w:r>
-        <w:rPr>
-          <w:sz w:val="24"/>
-        </w:rPr>
-        <w:t xml:space="preserve">mic decât numărul total de elemente din matrice. </w:t>
-      </w:r>
-      <w:r>
-        <w:rPr>
-          <w:sz w:val="24"/>
-        </w:rPr>
-        <w:t xml:space="preserve">Astfel de matrice par frecvent, de exemplu, </w:t>
-      </w:r>
-      <w:r>
-        <w:rPr>
-          <w:spacing w:val="-3"/>
-          <w:sz w:val="24"/>
-        </w:rPr>
-        <w:t xml:space="preserve">în </w:t>
-      </w:r>
-      <w:r>
-        <w:rPr>
-          <w:sz w:val="24"/>
-        </w:rPr>
-        <w:t xml:space="preserve">probleme de mecanică, care folosesc metoda elementelor </w:t>
-      </w:r>
-      <w:r>
-        <w:rPr>
-          <w:spacing w:val="-3"/>
-          <w:sz w:val="24"/>
-        </w:rPr>
-        <w:t xml:space="preserve">finite </w:t>
-      </w:r>
-      <w:r>
-        <w:rPr>
-          <w:sz w:val="24"/>
-        </w:rPr>
-        <w:t xml:space="preserve">pentru calculul unor parametri. </w:t>
-      </w:r>
-      <w:proofErr w:type="spellStart"/>
-      <w:r>
-        <w:rPr>
-          <w:sz w:val="24"/>
-        </w:rPr>
-        <w:t>Soluţionarea</w:t>
-      </w:r>
-      <w:proofErr w:type="spellEnd"/>
-      <w:r>
-        <w:rPr>
-          <w:sz w:val="24"/>
-        </w:rPr>
-        <w:t xml:space="preserve"> sistemelor de </w:t>
-      </w:r>
-      <w:proofErr w:type="spellStart"/>
-      <w:r>
-        <w:rPr>
-          <w:sz w:val="24"/>
-        </w:rPr>
-        <w:t>ecuaţii</w:t>
-      </w:r>
-      <w:proofErr w:type="spellEnd"/>
-      <w:r>
-        <w:rPr>
-          <w:sz w:val="24"/>
-        </w:rPr>
-        <w:t xml:space="preserve"> liniare </w:t>
-      </w:r>
-      <w:r>
-        <w:rPr>
-          <w:spacing w:val="-3"/>
-          <w:sz w:val="24"/>
-        </w:rPr>
-        <w:t xml:space="preserve">în </w:t>
-      </w:r>
-      <w:r>
-        <w:rPr>
-          <w:sz w:val="24"/>
-        </w:rPr>
-        <w:t xml:space="preserve">care sunt implicate astfel de matrice </w:t>
-      </w:r>
-      <w:r>
-        <w:rPr>
-          <w:spacing w:val="-3"/>
-          <w:sz w:val="24"/>
-        </w:rPr>
-        <w:t xml:space="preserve">în </w:t>
-      </w:r>
-      <w:r>
-        <w:rPr>
-          <w:sz w:val="24"/>
-        </w:rPr>
-        <w:t>cazul când dimensiunile sist</w:t>
-      </w:r>
-      <w:r>
-        <w:rPr>
-          <w:sz w:val="24"/>
-        </w:rPr>
-        <w:t xml:space="preserve">emului sunt mari reprezintă o dificultate relativă. O parte din aceste </w:t>
-      </w:r>
-      <w:proofErr w:type="spellStart"/>
-      <w:r>
-        <w:rPr>
-          <w:sz w:val="24"/>
-        </w:rPr>
-        <w:t>dificultăţi</w:t>
-      </w:r>
-      <w:proofErr w:type="spellEnd"/>
-      <w:r>
-        <w:rPr>
-          <w:sz w:val="24"/>
-        </w:rPr>
-        <w:t xml:space="preserve"> pot fi eliminate dacă </w:t>
-      </w:r>
-      <w:r>
-        <w:rPr>
-          <w:spacing w:val="-3"/>
-          <w:sz w:val="24"/>
-        </w:rPr>
-        <w:t xml:space="preserve">în </w:t>
-      </w:r>
-      <w:r>
-        <w:rPr>
-          <w:sz w:val="24"/>
-        </w:rPr>
-        <w:t xml:space="preserve">matricea </w:t>
-      </w:r>
-      <w:proofErr w:type="spellStart"/>
-      <w:r>
-        <w:rPr>
-          <w:sz w:val="24"/>
-        </w:rPr>
-        <w:t>iniţială</w:t>
-      </w:r>
-      <w:proofErr w:type="spellEnd"/>
-      <w:r>
-        <w:rPr>
-          <w:sz w:val="24"/>
-        </w:rPr>
-        <w:t xml:space="preserve"> liniile </w:t>
-      </w:r>
-      <w:proofErr w:type="spellStart"/>
-      <w:r>
-        <w:rPr>
-          <w:sz w:val="24"/>
-        </w:rPr>
-        <w:t>şi</w:t>
-      </w:r>
-      <w:proofErr w:type="spellEnd"/>
-      <w:r>
-        <w:rPr>
-          <w:sz w:val="24"/>
-        </w:rPr>
-        <w:t xml:space="preserve"> coloanele sunt permutate astfel încât elementele diferite de zero </w:t>
-      </w:r>
-      <w:r>
-        <w:rPr>
-          <w:spacing w:val="-4"/>
-          <w:sz w:val="24"/>
+          <w:sz w:val="20"/>
+          <w:szCs w:val="20"/>
         </w:rPr>
         <w:t xml:space="preserve">ale </w:t>
       </w:r>
       <w:r>
         <w:rPr>
-          <w:sz w:val="24"/>
-        </w:rPr>
-        <w:t>matricei să fie situate de-a lungul diagonalei. S</w:t>
-      </w:r>
-      <w:r>
-        <w:rPr>
-          <w:sz w:val="24"/>
-        </w:rPr>
-        <w:t xml:space="preserve">copul proiectului: de a determina permutările respective astfel încât să se </w:t>
-      </w:r>
-      <w:proofErr w:type="spellStart"/>
-      <w:r>
-        <w:rPr>
-          <w:sz w:val="24"/>
+          <w:rFonts w:asciiTheme="minorHAnsi" w:hAnsiTheme="minorHAnsi" w:cstheme="minorHAnsi"/>
+          <w:sz w:val="20"/>
+          <w:szCs w:val="20"/>
+        </w:rPr>
+        <w:t xml:space="preserve">matricei să fie situate de-a lungul diagonalei. Scopul proiectului: de a determina permutările respective astfel încât să se </w:t>
+      </w:r>
+      <w:proofErr w:type="spellStart"/>
+      <w:r>
+        <w:rPr>
+          <w:rFonts w:asciiTheme="minorHAnsi" w:hAnsiTheme="minorHAnsi" w:cstheme="minorHAnsi"/>
+          <w:sz w:val="20"/>
+          <w:szCs w:val="20"/>
         </w:rPr>
         <w:t>obţină</w:t>
       </w:r>
       <w:proofErr w:type="spellEnd"/>
       <w:r>
         <w:rPr>
-          <w:sz w:val="24"/>
+          <w:rFonts w:asciiTheme="minorHAnsi" w:hAnsiTheme="minorHAnsi" w:cstheme="minorHAnsi"/>
+          <w:sz w:val="20"/>
+          <w:szCs w:val="20"/>
         </w:rPr>
         <w:t xml:space="preserve"> o matrice maximal apropiată de matricea diagonală.</w:t>
-      </w:r>
-      <w:r>
-        <w:rPr>
-          <w:spacing w:val="-37"/>
-          <w:sz w:val="24"/>
-        </w:rPr>
-        <w:t xml:space="preserve"> </w:t>
-      </w:r>
-      <w:r>
-        <w:rPr>
-          <w:sz w:val="24"/>
-        </w:rPr>
-        <w:t>//</w:t>
-      </w:r>
-    </w:p>
-    <w:p>
-      <w:pPr>
-        <w:pStyle w:val="BodyText"/>
-        <w:spacing w:line="275" w:lineRule="exact"/>
-        <w:ind w:firstLine="0"/>
-      </w:pPr>
-      <w:r>
-        <w:t>//.</w:t>
       </w:r>
     </w:p>
     <w:p>
@@ -2593,73 +2257,79 @@
         </w:tabs>
         <w:ind w:right="136"/>
         <w:rPr>
-          <w:sz w:val="24"/>
-        </w:rPr>
-      </w:pPr>
-      <w:r>
-        <w:rPr>
-          <w:sz w:val="24"/>
+          <w:rFonts w:asciiTheme="minorHAnsi" w:hAnsiTheme="minorHAnsi" w:cstheme="minorHAnsi"/>
+          <w:sz w:val="20"/>
+          <w:szCs w:val="20"/>
+        </w:rPr>
+      </w:pPr>
+      <w:r>
+        <w:rPr>
+          <w:rFonts w:asciiTheme="minorHAnsi" w:hAnsiTheme="minorHAnsi" w:cstheme="minorHAnsi"/>
+          <w:sz w:val="20"/>
+          <w:szCs w:val="20"/>
         </w:rPr>
         <w:t xml:space="preserve">Se consideră o rețea neuronală, să zicem una multistrat de tip </w:t>
       </w:r>
       <w:proofErr w:type="spellStart"/>
       <w:r>
         <w:rPr>
-          <w:sz w:val="24"/>
+          <w:rFonts w:asciiTheme="minorHAnsi" w:hAnsiTheme="minorHAnsi" w:cstheme="minorHAnsi"/>
+          <w:sz w:val="20"/>
+          <w:szCs w:val="20"/>
         </w:rPr>
         <w:t>feed-forward</w:t>
       </w:r>
       <w:proofErr w:type="spellEnd"/>
       <w:r>
         <w:rPr>
-          <w:sz w:val="24"/>
-        </w:rPr>
-        <w:t>. O rețea neuronală este perfectă pentru soluționarea unei probleme/categorii de probleme dacă ne dă răspunsul dorit fără eroare, sau eroarea este mică. Instruirea unei rețele neuro</w:t>
-      </w:r>
-      <w:r>
-        <w:rPr>
-          <w:sz w:val="24"/>
-        </w:rPr>
-        <w:t xml:space="preserve">nale presupune niște algoritmi de ajustare a ponderilor rețelei neuronale, care ne-ar conduce </w:t>
-      </w:r>
-      <w:r>
-        <w:rPr>
+          <w:rFonts w:asciiTheme="minorHAnsi" w:hAnsiTheme="minorHAnsi" w:cstheme="minorHAnsi"/>
+          <w:sz w:val="20"/>
+          <w:szCs w:val="20"/>
+        </w:rPr>
+        <w:t xml:space="preserve">. O rețea neuronală este perfectă pentru soluționarea unei probleme/categorii de probleme dacă ne dă răspunsul dorit fără eroare, sau eroarea este mică. Instruirea unei rețele neuronale presupune niște algoritmi de ajustare a ponderilor rețelei neuronale, care ne-ar conduce </w:t>
+      </w:r>
+      <w:r>
+        <w:rPr>
+          <w:rFonts w:asciiTheme="minorHAnsi" w:hAnsiTheme="minorHAnsi" w:cstheme="minorHAnsi"/>
           <w:spacing w:val="-5"/>
-          <w:sz w:val="24"/>
+          <w:sz w:val="20"/>
+          <w:szCs w:val="20"/>
         </w:rPr>
         <w:t xml:space="preserve">la </w:t>
       </w:r>
       <w:r>
         <w:rPr>
-          <w:sz w:val="24"/>
+          <w:rFonts w:asciiTheme="minorHAnsi" w:hAnsiTheme="minorHAnsi" w:cstheme="minorHAnsi"/>
+          <w:sz w:val="20"/>
+          <w:szCs w:val="20"/>
         </w:rPr>
         <w:t xml:space="preserve">ponderile optimale. Să se elaboreze și să se folosească algoritmi genetici/euristici </w:t>
       </w:r>
       <w:r>
         <w:rPr>
+          <w:rFonts w:asciiTheme="minorHAnsi" w:hAnsiTheme="minorHAnsi" w:cstheme="minorHAnsi"/>
           <w:spacing w:val="-3"/>
-          <w:sz w:val="24"/>
+          <w:sz w:val="20"/>
+          <w:szCs w:val="20"/>
         </w:rPr>
         <w:t xml:space="preserve">la </w:t>
       </w:r>
       <w:r>
         <w:rPr>
-          <w:sz w:val="24"/>
+          <w:rFonts w:asciiTheme="minorHAnsi" w:hAnsiTheme="minorHAnsi" w:cstheme="minorHAnsi"/>
+          <w:sz w:val="20"/>
+          <w:szCs w:val="20"/>
         </w:rPr>
         <w:t>antrenarea rețelei neuronale.</w:t>
       </w:r>
       <w:r>
         <w:rPr>
+          <w:rFonts w:asciiTheme="minorHAnsi" w:hAnsiTheme="minorHAnsi" w:cstheme="minorHAnsi"/>
           <w:spacing w:val="1"/>
-          <w:sz w:val="24"/>
+          <w:sz w:val="20"/>
+          <w:szCs w:val="20"/>
         </w:rPr>
         <w:t xml:space="preserve"> </w:t>
-      </w:r>
-      <w:r>
-        <w:rPr>
-          <w:sz w:val="24"/>
-        </w:rPr>
-        <w:t>()</w:t>
       </w:r>
     </w:p>
     <w:p>
@@ -2675,80 +2345,98 @@
         <w:spacing w:line="242" w:lineRule="auto"/>
         <w:ind w:right="116"/>
         <w:rPr>
-          <w:sz w:val="24"/>
-        </w:rPr>
-      </w:pPr>
-      <w:r>
-        <w:rPr>
-          <w:sz w:val="24"/>
+          <w:rFonts w:asciiTheme="minorHAnsi" w:hAnsiTheme="minorHAnsi" w:cstheme="minorHAnsi"/>
+          <w:sz w:val="20"/>
+          <w:szCs w:val="20"/>
+        </w:rPr>
+      </w:pPr>
+      <w:r>
+        <w:rPr>
+          <w:rFonts w:asciiTheme="minorHAnsi" w:hAnsiTheme="minorHAnsi" w:cstheme="minorHAnsi"/>
+          <w:sz w:val="20"/>
+          <w:szCs w:val="20"/>
         </w:rPr>
         <w:t>Să se el</w:t>
       </w:r>
       <w:r>
         <w:rPr>
-          <w:sz w:val="24"/>
+          <w:rFonts w:asciiTheme="minorHAnsi" w:hAnsiTheme="minorHAnsi" w:cstheme="minorHAnsi"/>
+          <w:sz w:val="20"/>
+          <w:szCs w:val="20"/>
         </w:rPr>
         <w:t>a</w:t>
       </w:r>
       <w:r>
         <w:rPr>
-          <w:sz w:val="24"/>
-        </w:rPr>
-        <w:t>boreze și să se implementeze u</w:t>
-      </w:r>
-      <w:r>
-        <w:rPr>
-          <w:sz w:val="24"/>
-        </w:rPr>
-        <w:t>n algoritm genetic pentru rezolvarea unei</w:t>
-      </w:r>
-      <w:r>
-        <w:rPr>
+          <w:rFonts w:asciiTheme="minorHAnsi" w:hAnsiTheme="minorHAnsi" w:cstheme="minorHAnsi"/>
+          <w:sz w:val="20"/>
+          <w:szCs w:val="20"/>
+        </w:rPr>
+        <w:t>boreze și să se implementeze un algoritm genetic pentru rezolvarea unei</w:t>
+      </w:r>
+      <w:r>
+        <w:rPr>
+          <w:rFonts w:asciiTheme="minorHAnsi" w:hAnsiTheme="minorHAnsi" w:cstheme="minorHAnsi"/>
           <w:spacing w:val="-39"/>
-          <w:sz w:val="24"/>
+          <w:sz w:val="20"/>
+          <w:szCs w:val="20"/>
         </w:rPr>
         <w:t xml:space="preserve"> </w:t>
       </w:r>
       <w:r>
         <w:rPr>
-          <w:sz w:val="24"/>
+          <w:rFonts w:asciiTheme="minorHAnsi" w:hAnsiTheme="minorHAnsi" w:cstheme="minorHAnsi"/>
+          <w:sz w:val="20"/>
+          <w:szCs w:val="20"/>
         </w:rPr>
         <w:t>probleme de programare liniară</w:t>
       </w:r>
       <w:r>
         <w:rPr>
-          <w:sz w:val="24"/>
+          <w:rFonts w:asciiTheme="minorHAnsi" w:hAnsiTheme="minorHAnsi" w:cstheme="minorHAnsi"/>
+          <w:sz w:val="20"/>
+          <w:szCs w:val="20"/>
         </w:rPr>
         <w:t xml:space="preserve"> </w:t>
       </w:r>
       <w:r>
         <w:rPr>
-          <w:sz w:val="24"/>
+          <w:rFonts w:asciiTheme="minorHAnsi" w:hAnsiTheme="minorHAnsi" w:cstheme="minorHAnsi"/>
+          <w:sz w:val="20"/>
+          <w:szCs w:val="20"/>
         </w:rPr>
         <w:t>.</w:t>
       </w:r>
       <w:r>
         <w:rPr>
+          <w:rFonts w:asciiTheme="minorHAnsi" w:hAnsiTheme="minorHAnsi" w:cstheme="minorHAnsi"/>
           <w:spacing w:val="10"/>
-          <w:sz w:val="24"/>
+          <w:sz w:val="20"/>
+          <w:szCs w:val="20"/>
         </w:rPr>
         <w:t xml:space="preserve"> </w:t>
       </w:r>
       <w:r>
         <w:rPr>
-          <w:sz w:val="24"/>
+          <w:rFonts w:asciiTheme="minorHAnsi" w:hAnsiTheme="minorHAnsi" w:cstheme="minorHAnsi"/>
+          <w:sz w:val="20"/>
+          <w:szCs w:val="20"/>
         </w:rPr>
         <w:t>(</w:t>
       </w:r>
       <w:r>
         <w:rPr>
-          <w:sz w:val="24"/>
+          <w:rFonts w:asciiTheme="minorHAnsi" w:hAnsiTheme="minorHAnsi" w:cstheme="minorHAnsi"/>
+          <w:sz w:val="20"/>
+          <w:szCs w:val="20"/>
         </w:rPr>
         <w:t>sunt posibile 4-5 metode diferite</w:t>
       </w:r>
       <w:r>
         <w:rPr>
-          <w:sz w:val="24"/>
+          <w:rFonts w:asciiTheme="minorHAnsi" w:hAnsiTheme="minorHAnsi" w:cstheme="minorHAnsi"/>
+          <w:sz w:val="20"/>
+          <w:szCs w:val="20"/>
         </w:rPr>
         <w:t>)</w:t>
       </w:r>
@@ -2765,149 +2453,168 @@
         </w:tabs>
         <w:ind w:right="143"/>
         <w:rPr>
-          <w:sz w:val="24"/>
-        </w:rPr>
-      </w:pPr>
-      <w:r>
-        <w:rPr>
-          <w:sz w:val="24"/>
+          <w:rFonts w:asciiTheme="minorHAnsi" w:hAnsiTheme="minorHAnsi" w:cstheme="minorHAnsi"/>
+          <w:sz w:val="20"/>
+          <w:szCs w:val="20"/>
+        </w:rPr>
+      </w:pPr>
+      <w:r>
+        <w:rPr>
+          <w:rFonts w:asciiTheme="minorHAnsi" w:hAnsiTheme="minorHAnsi" w:cstheme="minorHAnsi"/>
+          <w:sz w:val="20"/>
+          <w:szCs w:val="20"/>
         </w:rPr>
         <w:t xml:space="preserve">Se consideră problema clasică echilibrată de transport. Există N depozite a unui bun </w:t>
       </w:r>
       <w:proofErr w:type="spellStart"/>
       <w:r>
         <w:rPr>
-          <w:sz w:val="24"/>
+          <w:rFonts w:asciiTheme="minorHAnsi" w:hAnsiTheme="minorHAnsi" w:cstheme="minorHAnsi"/>
+          <w:sz w:val="20"/>
+          <w:szCs w:val="20"/>
         </w:rPr>
         <w:t>şi</w:t>
       </w:r>
       <w:proofErr w:type="spellEnd"/>
       <w:r>
         <w:rPr>
-          <w:sz w:val="24"/>
+          <w:rFonts w:asciiTheme="minorHAnsi" w:hAnsiTheme="minorHAnsi" w:cstheme="minorHAnsi"/>
+          <w:sz w:val="20"/>
+          <w:szCs w:val="20"/>
         </w:rPr>
         <w:t xml:space="preserve"> M consumatori al acelui bun. Sunt cunoscute costurile unitare de transport </w:t>
       </w:r>
       <w:proofErr w:type="spellStart"/>
       <w:r>
         <w:rPr>
+          <w:rFonts w:asciiTheme="minorHAnsi" w:hAnsiTheme="minorHAnsi" w:cstheme="minorHAnsi"/>
           <w:spacing w:val="-3"/>
-          <w:sz w:val="24"/>
+          <w:sz w:val="20"/>
+          <w:szCs w:val="20"/>
         </w:rPr>
         <w:t>Cij</w:t>
       </w:r>
       <w:proofErr w:type="spellEnd"/>
       <w:r>
         <w:rPr>
+          <w:rFonts w:asciiTheme="minorHAnsi" w:hAnsiTheme="minorHAnsi" w:cstheme="minorHAnsi"/>
           <w:spacing w:val="-3"/>
-          <w:sz w:val="24"/>
+          <w:sz w:val="20"/>
+          <w:szCs w:val="20"/>
         </w:rPr>
         <w:t xml:space="preserve"> </w:t>
       </w:r>
       <w:r>
         <w:rPr>
-          <w:sz w:val="24"/>
-        </w:rPr>
-        <w:t>de transport</w:t>
-      </w:r>
-      <w:r>
-        <w:rPr>
-          <w:sz w:val="24"/>
-        </w:rPr>
-        <w:t xml:space="preserve"> a unei </w:t>
-      </w:r>
-      <w:proofErr w:type="spellStart"/>
-      <w:r>
-        <w:rPr>
-          <w:sz w:val="24"/>
+          <w:rFonts w:asciiTheme="minorHAnsi" w:hAnsiTheme="minorHAnsi" w:cstheme="minorHAnsi"/>
+          <w:sz w:val="20"/>
+          <w:szCs w:val="20"/>
+        </w:rPr>
+        <w:t xml:space="preserve">de transport a unei </w:t>
+      </w:r>
+      <w:proofErr w:type="spellStart"/>
+      <w:r>
+        <w:rPr>
+          <w:rFonts w:asciiTheme="minorHAnsi" w:hAnsiTheme="minorHAnsi" w:cstheme="minorHAnsi"/>
+          <w:sz w:val="20"/>
+          <w:szCs w:val="20"/>
         </w:rPr>
         <w:t>unitati</w:t>
       </w:r>
       <w:proofErr w:type="spellEnd"/>
       <w:r>
         <w:rPr>
-          <w:sz w:val="24"/>
+          <w:rFonts w:asciiTheme="minorHAnsi" w:hAnsiTheme="minorHAnsi" w:cstheme="minorHAnsi"/>
+          <w:sz w:val="20"/>
+          <w:szCs w:val="20"/>
         </w:rPr>
         <w:t xml:space="preserve"> de bun de </w:t>
       </w:r>
       <w:r>
         <w:rPr>
+          <w:rFonts w:asciiTheme="minorHAnsi" w:hAnsiTheme="minorHAnsi" w:cstheme="minorHAnsi"/>
           <w:spacing w:val="-3"/>
-          <w:sz w:val="24"/>
+          <w:sz w:val="20"/>
+          <w:szCs w:val="20"/>
         </w:rPr>
         <w:t xml:space="preserve">la </w:t>
       </w:r>
       <w:r>
         <w:rPr>
-          <w:sz w:val="24"/>
+          <w:rFonts w:asciiTheme="minorHAnsi" w:hAnsiTheme="minorHAnsi" w:cstheme="minorHAnsi"/>
+          <w:sz w:val="20"/>
+          <w:szCs w:val="20"/>
         </w:rPr>
         <w:t xml:space="preserve">depozitul Di </w:t>
       </w:r>
       <w:r>
         <w:rPr>
+          <w:rFonts w:asciiTheme="minorHAnsi" w:hAnsiTheme="minorHAnsi" w:cstheme="minorHAnsi"/>
           <w:spacing w:val="-3"/>
-          <w:sz w:val="24"/>
+          <w:sz w:val="20"/>
+          <w:szCs w:val="20"/>
         </w:rPr>
         <w:t xml:space="preserve">la </w:t>
       </w:r>
       <w:r>
         <w:rPr>
-          <w:sz w:val="24"/>
+          <w:rFonts w:asciiTheme="minorHAnsi" w:hAnsiTheme="minorHAnsi" w:cstheme="minorHAnsi"/>
+          <w:sz w:val="20"/>
+          <w:szCs w:val="20"/>
         </w:rPr>
         <w:t xml:space="preserve">consumatorul </w:t>
       </w:r>
       <w:proofErr w:type="spellStart"/>
       <w:r>
         <w:rPr>
-          <w:sz w:val="24"/>
+          <w:rFonts w:asciiTheme="minorHAnsi" w:hAnsiTheme="minorHAnsi" w:cstheme="minorHAnsi"/>
+          <w:sz w:val="20"/>
+          <w:szCs w:val="20"/>
         </w:rPr>
         <w:t>Sj</w:t>
       </w:r>
       <w:proofErr w:type="spellEnd"/>
       <w:r>
         <w:rPr>
-          <w:sz w:val="24"/>
+          <w:rFonts w:asciiTheme="minorHAnsi" w:hAnsiTheme="minorHAnsi" w:cstheme="minorHAnsi"/>
+          <w:sz w:val="20"/>
+          <w:szCs w:val="20"/>
         </w:rPr>
         <w:t xml:space="preserve">. Să se prezinte un algoritm </w:t>
       </w:r>
       <w:r>
         <w:rPr>
-          <w:sz w:val="24"/>
+          <w:rFonts w:asciiTheme="minorHAnsi" w:hAnsiTheme="minorHAnsi" w:cstheme="minorHAnsi"/>
+          <w:sz w:val="20"/>
+          <w:szCs w:val="20"/>
         </w:rPr>
         <w:t>euristic</w:t>
       </w:r>
       <w:r>
         <w:rPr>
-          <w:sz w:val="24"/>
+          <w:rFonts w:asciiTheme="minorHAnsi" w:hAnsiTheme="minorHAnsi" w:cstheme="minorHAnsi"/>
+          <w:sz w:val="20"/>
+          <w:szCs w:val="20"/>
         </w:rPr>
         <w:t xml:space="preserve"> de </w:t>
       </w:r>
       <w:proofErr w:type="spellStart"/>
       <w:r>
         <w:rPr>
-          <w:sz w:val="24"/>
+          <w:rFonts w:asciiTheme="minorHAnsi" w:hAnsiTheme="minorHAnsi" w:cstheme="minorHAnsi"/>
+          <w:sz w:val="20"/>
+          <w:szCs w:val="20"/>
         </w:rPr>
         <w:t>soluţionare</w:t>
       </w:r>
       <w:proofErr w:type="spellEnd"/>
       <w:r>
         <w:rPr>
-          <w:sz w:val="24"/>
-        </w:rPr>
-        <w:t xml:space="preserve"> a acestei probleme. //</w:t>
-      </w:r>
-      <w:r>
-        <w:rPr>
-          <w:spacing w:val="6"/>
-          <w:sz w:val="24"/>
-        </w:rPr>
-        <w:t xml:space="preserve"> </w:t>
-      </w:r>
-      <w:r>
-        <w:rPr>
-          <w:sz w:val="24"/>
-        </w:rPr>
-        <w:t>//</w:t>
+          <w:rFonts w:asciiTheme="minorHAnsi" w:hAnsiTheme="minorHAnsi" w:cstheme="minorHAnsi"/>
+          <w:sz w:val="20"/>
+          <w:szCs w:val="20"/>
+        </w:rPr>
+        <w:t xml:space="preserve"> a acestei probleme. </w:t>
       </w:r>
     </w:p>
     <w:p>
@@ -2922,151 +2629,179 @@
         </w:tabs>
         <w:ind w:right="459"/>
         <w:rPr>
-          <w:sz w:val="24"/>
-        </w:rPr>
-      </w:pPr>
-      <w:r>
-        <w:rPr>
-          <w:sz w:val="24"/>
+          <w:rFonts w:asciiTheme="minorHAnsi" w:hAnsiTheme="minorHAnsi" w:cstheme="minorHAnsi"/>
+          <w:sz w:val="20"/>
+          <w:szCs w:val="20"/>
+        </w:rPr>
+      </w:pPr>
+      <w:r>
+        <w:rPr>
+          <w:rFonts w:asciiTheme="minorHAnsi" w:hAnsiTheme="minorHAnsi" w:cstheme="minorHAnsi"/>
+          <w:sz w:val="20"/>
+          <w:szCs w:val="20"/>
         </w:rPr>
         <w:t xml:space="preserve">Se consideră o problemă de programare matematică aproape liniară, </w:t>
       </w:r>
       <w:r>
         <w:rPr>
+          <w:rFonts w:asciiTheme="minorHAnsi" w:hAnsiTheme="minorHAnsi" w:cstheme="minorHAnsi"/>
           <w:spacing w:val="-3"/>
-          <w:sz w:val="24"/>
+          <w:sz w:val="20"/>
+          <w:szCs w:val="20"/>
         </w:rPr>
         <w:t xml:space="preserve">în </w:t>
       </w:r>
       <w:r>
         <w:rPr>
-          <w:sz w:val="24"/>
+          <w:rFonts w:asciiTheme="minorHAnsi" w:hAnsiTheme="minorHAnsi" w:cstheme="minorHAnsi"/>
+          <w:sz w:val="20"/>
+          <w:szCs w:val="20"/>
         </w:rPr>
         <w:t xml:space="preserve">care </w:t>
       </w:r>
       <w:proofErr w:type="spellStart"/>
       <w:r>
         <w:rPr>
-          <w:sz w:val="24"/>
+          <w:rFonts w:asciiTheme="minorHAnsi" w:hAnsiTheme="minorHAnsi" w:cstheme="minorHAnsi"/>
+          <w:sz w:val="20"/>
+          <w:szCs w:val="20"/>
         </w:rPr>
         <w:t>restricţiile</w:t>
       </w:r>
       <w:proofErr w:type="spellEnd"/>
       <w:r>
         <w:rPr>
-          <w:sz w:val="24"/>
+          <w:rFonts w:asciiTheme="minorHAnsi" w:hAnsiTheme="minorHAnsi" w:cstheme="minorHAnsi"/>
+          <w:sz w:val="20"/>
+          <w:szCs w:val="20"/>
         </w:rPr>
         <w:t xml:space="preserve"> sunt </w:t>
       </w:r>
       <w:proofErr w:type="spellStart"/>
       <w:r>
         <w:rPr>
-          <w:sz w:val="24"/>
+          <w:rFonts w:asciiTheme="minorHAnsi" w:hAnsiTheme="minorHAnsi" w:cstheme="minorHAnsi"/>
+          <w:sz w:val="20"/>
+          <w:szCs w:val="20"/>
         </w:rPr>
         <w:t>egalităţi</w:t>
       </w:r>
       <w:proofErr w:type="spellEnd"/>
       <w:r>
         <w:rPr>
-          <w:sz w:val="24"/>
+          <w:rFonts w:asciiTheme="minorHAnsi" w:hAnsiTheme="minorHAnsi" w:cstheme="minorHAnsi"/>
+          <w:sz w:val="20"/>
+          <w:szCs w:val="20"/>
         </w:rPr>
         <w:t xml:space="preserve"> </w:t>
       </w:r>
       <w:proofErr w:type="spellStart"/>
       <w:r>
         <w:rPr>
-          <w:sz w:val="24"/>
+          <w:rFonts w:asciiTheme="minorHAnsi" w:hAnsiTheme="minorHAnsi" w:cstheme="minorHAnsi"/>
+          <w:sz w:val="20"/>
+          <w:szCs w:val="20"/>
         </w:rPr>
         <w:t>şi</w:t>
       </w:r>
       <w:proofErr w:type="spellEnd"/>
       <w:r>
         <w:rPr>
-          <w:sz w:val="24"/>
+          <w:rFonts w:asciiTheme="minorHAnsi" w:hAnsiTheme="minorHAnsi" w:cstheme="minorHAnsi"/>
+          <w:sz w:val="20"/>
+          <w:szCs w:val="20"/>
         </w:rPr>
         <w:t xml:space="preserve"> </w:t>
       </w:r>
       <w:proofErr w:type="spellStart"/>
       <w:r>
         <w:rPr>
-          <w:sz w:val="24"/>
+          <w:rFonts w:asciiTheme="minorHAnsi" w:hAnsiTheme="minorHAnsi" w:cstheme="minorHAnsi"/>
+          <w:sz w:val="20"/>
+          <w:szCs w:val="20"/>
         </w:rPr>
         <w:t>inegalităţi</w:t>
       </w:r>
       <w:proofErr w:type="spellEnd"/>
       <w:r>
         <w:rPr>
-          <w:sz w:val="24"/>
-        </w:rPr>
-        <w:t xml:space="preserve"> l</w:t>
-      </w:r>
-      <w:r>
-        <w:rPr>
-          <w:sz w:val="24"/>
-        </w:rPr>
-        <w:t xml:space="preserve">iniare, </w:t>
-      </w:r>
-      <w:r>
-        <w:rPr>
+          <w:rFonts w:asciiTheme="minorHAnsi" w:hAnsiTheme="minorHAnsi" w:cstheme="minorHAnsi"/>
+          <w:sz w:val="20"/>
+          <w:szCs w:val="20"/>
+        </w:rPr>
+        <w:t xml:space="preserve"> liniare, </w:t>
+      </w:r>
+      <w:r>
+        <w:rPr>
+          <w:rFonts w:asciiTheme="minorHAnsi" w:hAnsiTheme="minorHAnsi" w:cstheme="minorHAnsi"/>
           <w:spacing w:val="-4"/>
-          <w:sz w:val="24"/>
+          <w:sz w:val="20"/>
+          <w:szCs w:val="20"/>
         </w:rPr>
         <w:t xml:space="preserve">iar </w:t>
       </w:r>
       <w:proofErr w:type="spellStart"/>
       <w:r>
         <w:rPr>
-          <w:sz w:val="24"/>
+          <w:rFonts w:asciiTheme="minorHAnsi" w:hAnsiTheme="minorHAnsi" w:cstheme="minorHAnsi"/>
+          <w:sz w:val="20"/>
+          <w:szCs w:val="20"/>
         </w:rPr>
         <w:t>funcţia</w:t>
       </w:r>
       <w:proofErr w:type="spellEnd"/>
       <w:r>
         <w:rPr>
-          <w:sz w:val="24"/>
+          <w:rFonts w:asciiTheme="minorHAnsi" w:hAnsiTheme="minorHAnsi" w:cstheme="minorHAnsi"/>
+          <w:sz w:val="20"/>
+          <w:szCs w:val="20"/>
         </w:rPr>
         <w:t xml:space="preserve"> obiectiv este o </w:t>
       </w:r>
       <w:proofErr w:type="spellStart"/>
       <w:r>
         <w:rPr>
-          <w:sz w:val="24"/>
+          <w:rFonts w:asciiTheme="minorHAnsi" w:hAnsiTheme="minorHAnsi" w:cstheme="minorHAnsi"/>
+          <w:sz w:val="20"/>
+          <w:szCs w:val="20"/>
         </w:rPr>
         <w:t>funcţie</w:t>
       </w:r>
       <w:proofErr w:type="spellEnd"/>
       <w:r>
         <w:rPr>
-          <w:sz w:val="24"/>
+          <w:rFonts w:asciiTheme="minorHAnsi" w:hAnsiTheme="minorHAnsi" w:cstheme="minorHAnsi"/>
+          <w:sz w:val="20"/>
+          <w:szCs w:val="20"/>
         </w:rPr>
         <w:t xml:space="preserve"> neliniară. Să se construiască algoritmul genetic, care ar propune o </w:t>
       </w:r>
       <w:proofErr w:type="spellStart"/>
       <w:r>
         <w:rPr>
-          <w:sz w:val="24"/>
+          <w:rFonts w:asciiTheme="minorHAnsi" w:hAnsiTheme="minorHAnsi" w:cstheme="minorHAnsi"/>
+          <w:sz w:val="20"/>
+          <w:szCs w:val="20"/>
         </w:rPr>
         <w:t>soluţie</w:t>
       </w:r>
       <w:proofErr w:type="spellEnd"/>
       <w:r>
         <w:rPr>
-          <w:sz w:val="24"/>
+          <w:rFonts w:asciiTheme="minorHAnsi" w:hAnsiTheme="minorHAnsi" w:cstheme="minorHAnsi"/>
+          <w:sz w:val="20"/>
+          <w:szCs w:val="20"/>
         </w:rPr>
         <w:t xml:space="preserve"> pentru ea.</w:t>
       </w:r>
       <w:r>
         <w:rPr>
+          <w:rFonts w:asciiTheme="minorHAnsi" w:hAnsiTheme="minorHAnsi" w:cstheme="minorHAnsi"/>
           <w:spacing w:val="7"/>
-          <w:sz w:val="24"/>
+          <w:sz w:val="20"/>
+          <w:szCs w:val="20"/>
         </w:rPr>
         <w:t xml:space="preserve"> </w:t>
-      </w:r>
-      <w:r>
-        <w:rPr>
-          <w:sz w:val="24"/>
-        </w:rPr>
-        <w:t>()</w:t>
       </w:r>
     </w:p>
     <w:p>
@@ -3081,240 +2816,116 @@
         </w:tabs>
         <w:ind w:right="213"/>
         <w:rPr>
-          <w:sz w:val="24"/>
-        </w:rPr>
-      </w:pPr>
-      <w:r>
-        <w:rPr>
-          <w:sz w:val="24"/>
+          <w:rFonts w:asciiTheme="minorHAnsi" w:hAnsiTheme="minorHAnsi" w:cstheme="minorHAnsi"/>
+          <w:sz w:val="20"/>
+          <w:szCs w:val="20"/>
+        </w:rPr>
+      </w:pPr>
+      <w:r>
+        <w:rPr>
+          <w:rFonts w:asciiTheme="minorHAnsi" w:hAnsiTheme="minorHAnsi" w:cstheme="minorHAnsi"/>
+          <w:sz w:val="20"/>
+          <w:szCs w:val="20"/>
         </w:rPr>
         <w:t xml:space="preserve">Se consideră o problemă de optimizare cu </w:t>
       </w:r>
       <w:proofErr w:type="spellStart"/>
       <w:r>
         <w:rPr>
-          <w:sz w:val="24"/>
+          <w:rFonts w:asciiTheme="minorHAnsi" w:hAnsiTheme="minorHAnsi" w:cstheme="minorHAnsi"/>
+          <w:sz w:val="20"/>
+          <w:szCs w:val="20"/>
         </w:rPr>
         <w:t>restricţii</w:t>
       </w:r>
       <w:proofErr w:type="spellEnd"/>
       <w:r>
         <w:rPr>
-          <w:sz w:val="24"/>
+          <w:rFonts w:asciiTheme="minorHAnsi" w:hAnsiTheme="minorHAnsi" w:cstheme="minorHAnsi"/>
+          <w:sz w:val="20"/>
+          <w:szCs w:val="20"/>
         </w:rPr>
         <w:t xml:space="preserve"> neliniare, </w:t>
       </w:r>
       <w:r>
         <w:rPr>
+          <w:rFonts w:asciiTheme="minorHAnsi" w:hAnsiTheme="minorHAnsi" w:cstheme="minorHAnsi"/>
           <w:spacing w:val="-4"/>
-          <w:sz w:val="24"/>
+          <w:sz w:val="20"/>
+          <w:szCs w:val="20"/>
         </w:rPr>
         <w:t xml:space="preserve">iar </w:t>
       </w:r>
       <w:proofErr w:type="spellStart"/>
       <w:r>
         <w:rPr>
-          <w:sz w:val="24"/>
+          <w:rFonts w:asciiTheme="minorHAnsi" w:hAnsiTheme="minorHAnsi" w:cstheme="minorHAnsi"/>
+          <w:sz w:val="20"/>
+          <w:szCs w:val="20"/>
         </w:rPr>
         <w:t>funcţia</w:t>
       </w:r>
       <w:proofErr w:type="spellEnd"/>
       <w:r>
         <w:rPr>
-          <w:sz w:val="24"/>
+          <w:rFonts w:asciiTheme="minorHAnsi" w:hAnsiTheme="minorHAnsi" w:cstheme="minorHAnsi"/>
+          <w:sz w:val="20"/>
+          <w:szCs w:val="20"/>
         </w:rPr>
         <w:t xml:space="preserve"> obiectiv este o </w:t>
       </w:r>
       <w:proofErr w:type="spellStart"/>
       <w:r>
         <w:rPr>
-          <w:sz w:val="24"/>
+          <w:rFonts w:asciiTheme="minorHAnsi" w:hAnsiTheme="minorHAnsi" w:cstheme="minorHAnsi"/>
+          <w:sz w:val="20"/>
+          <w:szCs w:val="20"/>
         </w:rPr>
         <w:t>funcţie</w:t>
       </w:r>
       <w:proofErr w:type="spellEnd"/>
       <w:r>
         <w:rPr>
-          <w:sz w:val="24"/>
-        </w:rPr>
-        <w:t xml:space="preserve"> liniară. Să se construi</w:t>
-      </w:r>
-      <w:r>
-        <w:rPr>
-          <w:sz w:val="24"/>
-        </w:rPr>
-        <w:t xml:space="preserve">ască algoritmul genetic, care ar propune o </w:t>
-      </w:r>
-      <w:proofErr w:type="spellStart"/>
-      <w:r>
-        <w:rPr>
-          <w:sz w:val="24"/>
+          <w:rFonts w:asciiTheme="minorHAnsi" w:hAnsiTheme="minorHAnsi" w:cstheme="minorHAnsi"/>
+          <w:sz w:val="20"/>
+          <w:szCs w:val="20"/>
+        </w:rPr>
+        <w:t xml:space="preserve"> liniară. Să se construiască algoritmul genetic, care ar propune o </w:t>
+      </w:r>
+      <w:proofErr w:type="spellStart"/>
+      <w:r>
+        <w:rPr>
+          <w:rFonts w:asciiTheme="minorHAnsi" w:hAnsiTheme="minorHAnsi" w:cstheme="minorHAnsi"/>
+          <w:sz w:val="20"/>
+          <w:szCs w:val="20"/>
         </w:rPr>
         <w:t>soluţie</w:t>
       </w:r>
       <w:proofErr w:type="spellEnd"/>
       <w:r>
         <w:rPr>
-          <w:sz w:val="24"/>
+          <w:rFonts w:asciiTheme="minorHAnsi" w:hAnsiTheme="minorHAnsi" w:cstheme="minorHAnsi"/>
+          <w:sz w:val="20"/>
+          <w:szCs w:val="20"/>
         </w:rPr>
         <w:t xml:space="preserve"> pentru</w:t>
       </w:r>
       <w:r>
         <w:rPr>
+          <w:rFonts w:asciiTheme="minorHAnsi" w:hAnsiTheme="minorHAnsi" w:cstheme="minorHAnsi"/>
           <w:spacing w:val="-36"/>
-          <w:sz w:val="24"/>
+          <w:sz w:val="20"/>
+          <w:szCs w:val="20"/>
         </w:rPr>
         <w:t xml:space="preserve"> </w:t>
       </w:r>
       <w:r>
         <w:rPr>
-          <w:sz w:val="24"/>
-        </w:rPr>
-        <w:t>ea. ()</w:t>
-      </w:r>
-    </w:p>
-    <w:p>
-      <w:pPr>
-        <w:pStyle w:val="ListParagraph"/>
-        <w:numPr>
-          <w:ilvl w:val="0"/>
-          <w:numId w:val="1"/>
-        </w:numPr>
-        <w:tabs>
-          <w:tab w:val="left" w:pos="861"/>
-        </w:tabs>
-        <w:ind w:right="212"/>
-        <w:jc w:val="both"/>
-        <w:rPr>
-          <w:sz w:val="24"/>
-        </w:rPr>
-      </w:pPr>
-      <w:r>
-        <w:rPr>
-          <w:sz w:val="24"/>
-        </w:rPr>
-        <w:t xml:space="preserve">Se consideră o problemă concretă de optimizare a unei </w:t>
-      </w:r>
-      <w:proofErr w:type="spellStart"/>
-      <w:r>
-        <w:rPr>
-          <w:sz w:val="24"/>
-        </w:rPr>
-        <w:t>funcţii</w:t>
-      </w:r>
-      <w:proofErr w:type="spellEnd"/>
-      <w:r>
-        <w:rPr>
-          <w:sz w:val="24"/>
-        </w:rPr>
-        <w:t xml:space="preserve"> neliniare </w:t>
-      </w:r>
-      <w:r>
-        <w:rPr>
-          <w:spacing w:val="-3"/>
-          <w:sz w:val="24"/>
-        </w:rPr>
-        <w:t xml:space="preserve">în </w:t>
-      </w:r>
-      <w:proofErr w:type="spellStart"/>
-      <w:r>
-        <w:rPr>
-          <w:sz w:val="24"/>
-        </w:rPr>
-        <w:t>prezenţa</w:t>
-      </w:r>
-      <w:proofErr w:type="spellEnd"/>
-      <w:r>
-        <w:rPr>
-          <w:sz w:val="24"/>
-        </w:rPr>
-        <w:t xml:space="preserve"> unor </w:t>
-      </w:r>
-      <w:proofErr w:type="spellStart"/>
-      <w:r>
-        <w:rPr>
-          <w:sz w:val="24"/>
-        </w:rPr>
-        <w:t>restricţii</w:t>
-      </w:r>
-      <w:proofErr w:type="spellEnd"/>
-      <w:r>
-        <w:rPr>
-          <w:sz w:val="24"/>
-        </w:rPr>
-        <w:t xml:space="preserve"> arbitrare. Să se construiască algoritmul genetic, care ar propune o </w:t>
-      </w:r>
-      <w:proofErr w:type="spellStart"/>
-      <w:r>
-        <w:rPr>
-          <w:sz w:val="24"/>
-        </w:rPr>
-        <w:t>soluţie</w:t>
-      </w:r>
-      <w:proofErr w:type="spellEnd"/>
-      <w:r>
-        <w:rPr>
-          <w:spacing w:val="-37"/>
-          <w:sz w:val="24"/>
-        </w:rPr>
-        <w:t xml:space="preserve"> </w:t>
-      </w:r>
-      <w:r>
-        <w:rPr>
-          <w:sz w:val="24"/>
-        </w:rPr>
-        <w:t>pentru ea.</w:t>
-      </w:r>
-    </w:p>
-    <w:p>
-      <w:pPr>
-        <w:pStyle w:val="ListParagraph"/>
-        <w:numPr>
-          <w:ilvl w:val="0"/>
-          <w:numId w:val="1"/>
-        </w:numPr>
-        <w:tabs>
-          <w:tab w:val="left" w:pos="861"/>
-        </w:tabs>
-        <w:spacing w:line="275" w:lineRule="exact"/>
-        <w:ind w:hanging="361"/>
-        <w:jc w:val="both"/>
-        <w:rPr>
-          <w:rFonts w:ascii="Arial" w:hAnsi="Arial"/>
-        </w:rPr>
-      </w:pPr>
-      <w:r>
-        <w:rPr>
-          <w:sz w:val="24"/>
-        </w:rPr>
-        <w:t xml:space="preserve">Determinarea maximumului unei </w:t>
-      </w:r>
-      <w:proofErr w:type="spellStart"/>
-      <w:r>
-        <w:rPr>
-          <w:sz w:val="24"/>
-        </w:rPr>
-        <w:t>funcţii</w:t>
-      </w:r>
-      <w:proofErr w:type="spellEnd"/>
-      <w:r>
-        <w:rPr>
-          <w:sz w:val="24"/>
-        </w:rPr>
-        <w:t xml:space="preserve"> polinomiale arbitrare. //</w:t>
-      </w:r>
-      <w:r>
-        <w:rPr>
-          <w:spacing w:val="-8"/>
-          <w:sz w:val="24"/>
-        </w:rPr>
-        <w:t xml:space="preserve"> </w:t>
-      </w:r>
-      <w:r>
-        <w:rPr>
-          <w:sz w:val="24"/>
-        </w:rPr>
-        <w:t>//</w:t>
+          <w:rFonts w:asciiTheme="minorHAnsi" w:hAnsiTheme="minorHAnsi" w:cstheme="minorHAnsi"/>
+          <w:sz w:val="20"/>
+          <w:szCs w:val="20"/>
+        </w:rPr>
+        <w:t xml:space="preserve">ea. </w:t>
       </w:r>
     </w:p>
     <w:p>
@@ -3331,53 +2942,69 @@
         <w:ind w:right="172"/>
         <w:jc w:val="both"/>
         <w:rPr>
-          <w:sz w:val="24"/>
-        </w:rPr>
-      </w:pPr>
-      <w:r>
-        <w:rPr>
-          <w:sz w:val="24"/>
+          <w:rFonts w:asciiTheme="minorHAnsi" w:hAnsiTheme="minorHAnsi" w:cstheme="minorHAnsi"/>
+          <w:sz w:val="20"/>
+          <w:szCs w:val="20"/>
+        </w:rPr>
+      </w:pPr>
+      <w:r>
+        <w:rPr>
+          <w:rFonts w:asciiTheme="minorHAnsi" w:hAnsiTheme="minorHAnsi" w:cstheme="minorHAnsi"/>
+          <w:sz w:val="20"/>
+          <w:szCs w:val="20"/>
         </w:rPr>
         <w:t xml:space="preserve">Să se determine valoarea minimă </w:t>
       </w:r>
       <w:proofErr w:type="spellStart"/>
       <w:r>
         <w:rPr>
-          <w:sz w:val="24"/>
+          <w:rFonts w:asciiTheme="minorHAnsi" w:hAnsiTheme="minorHAnsi" w:cstheme="minorHAnsi"/>
+          <w:sz w:val="20"/>
+          <w:szCs w:val="20"/>
         </w:rPr>
         <w:t>şi</w:t>
       </w:r>
       <w:proofErr w:type="spellEnd"/>
       <w:r>
         <w:rPr>
-          <w:sz w:val="24"/>
+          <w:rFonts w:asciiTheme="minorHAnsi" w:hAnsiTheme="minorHAnsi" w:cstheme="minorHAnsi"/>
+          <w:sz w:val="20"/>
+          <w:szCs w:val="20"/>
         </w:rPr>
         <w:t xml:space="preserve"> punctul de minim al unei </w:t>
       </w:r>
       <w:proofErr w:type="spellStart"/>
       <w:r>
         <w:rPr>
-          <w:sz w:val="24"/>
+          <w:rFonts w:asciiTheme="minorHAnsi" w:hAnsiTheme="minorHAnsi" w:cstheme="minorHAnsi"/>
+          <w:sz w:val="20"/>
+          <w:szCs w:val="20"/>
         </w:rPr>
         <w:t>funcţii</w:t>
       </w:r>
       <w:proofErr w:type="spellEnd"/>
       <w:r>
         <w:rPr>
-          <w:sz w:val="24"/>
+          <w:rFonts w:asciiTheme="minorHAnsi" w:hAnsiTheme="minorHAnsi" w:cstheme="minorHAnsi"/>
+          <w:sz w:val="20"/>
+          <w:szCs w:val="20"/>
         </w:rPr>
         <w:t xml:space="preserve"> polinom de gradul 8 pe segmentul [a;</w:t>
       </w:r>
       <w:r>
         <w:rPr>
+          <w:rFonts w:asciiTheme="minorHAnsi" w:hAnsiTheme="minorHAnsi" w:cstheme="minorHAnsi"/>
           <w:spacing w:val="-3"/>
-          <w:sz w:val="24"/>
+          <w:sz w:val="20"/>
+          <w:szCs w:val="20"/>
         </w:rPr>
         <w:t xml:space="preserve"> </w:t>
       </w:r>
       <w:r>
         <w:rPr>
-          <w:sz w:val="24"/>
+          <w:rFonts w:asciiTheme="minorHAnsi" w:hAnsiTheme="minorHAnsi" w:cstheme="minorHAnsi"/>
+          <w:sz w:val="20"/>
+          <w:szCs w:val="20"/>
         </w:rPr>
         <w:t>b].</w:t>
       </w:r>
@@ -3393,369 +3020,477 @@
           <w:tab w:val="left" w:pos="861"/>
         </w:tabs>
         <w:spacing w:line="242" w:lineRule="auto"/>
-        <w:ind w:right="212"/>
+        <w:ind w:right="172"/>
         <w:jc w:val="both"/>
         <w:rPr>
-          <w:rFonts w:ascii="Arial" w:hAnsi="Arial"/>
-        </w:rPr>
-      </w:pPr>
-      <w:r>
-        <w:rPr>
-          <w:sz w:val="24"/>
+          <w:rFonts w:asciiTheme="minorHAnsi" w:hAnsiTheme="minorHAnsi" w:cstheme="minorHAnsi"/>
+          <w:sz w:val="20"/>
+          <w:szCs w:val="20"/>
+        </w:rPr>
+      </w:pPr>
+      <w:r>
+        <w:rPr>
+          <w:rFonts w:asciiTheme="minorHAnsi" w:hAnsiTheme="minorHAnsi" w:cstheme="minorHAnsi"/>
+          <w:sz w:val="20"/>
+          <w:szCs w:val="20"/>
         </w:rPr>
         <w:t xml:space="preserve">Se consideră că o </w:t>
       </w:r>
       <w:r>
         <w:rPr>
+          <w:rFonts w:asciiTheme="minorHAnsi" w:hAnsiTheme="minorHAnsi" w:cstheme="minorHAnsi"/>
           <w:spacing w:val="-3"/>
-          <w:sz w:val="24"/>
+          <w:sz w:val="20"/>
+          <w:szCs w:val="20"/>
         </w:rPr>
         <w:t xml:space="preserve">firmă </w:t>
       </w:r>
       <w:r>
         <w:rPr>
-          <w:sz w:val="24"/>
+          <w:rFonts w:asciiTheme="minorHAnsi" w:hAnsiTheme="minorHAnsi" w:cstheme="minorHAnsi"/>
+          <w:sz w:val="20"/>
+          <w:szCs w:val="20"/>
         </w:rPr>
         <w:t xml:space="preserve">produce 4 tipuri de bunuri, </w:t>
       </w:r>
       <w:r>
         <w:rPr>
+          <w:rFonts w:asciiTheme="minorHAnsi" w:hAnsiTheme="minorHAnsi" w:cstheme="minorHAnsi"/>
           <w:spacing w:val="-3"/>
-          <w:sz w:val="24"/>
+          <w:sz w:val="20"/>
+          <w:szCs w:val="20"/>
         </w:rPr>
         <w:t xml:space="preserve">A, </w:t>
       </w:r>
       <w:r>
         <w:rPr>
-          <w:sz w:val="24"/>
+          <w:rFonts w:asciiTheme="minorHAnsi" w:hAnsiTheme="minorHAnsi" w:cstheme="minorHAnsi"/>
+          <w:sz w:val="20"/>
+          <w:szCs w:val="20"/>
         </w:rPr>
         <w:t xml:space="preserve">B, C, D. La </w:t>
       </w:r>
       <w:proofErr w:type="spellStart"/>
       <w:r>
         <w:rPr>
-          <w:sz w:val="24"/>
+          <w:rFonts w:asciiTheme="minorHAnsi" w:hAnsiTheme="minorHAnsi" w:cstheme="minorHAnsi"/>
+          <w:sz w:val="20"/>
+          <w:szCs w:val="20"/>
         </w:rPr>
         <w:t>producţia</w:t>
       </w:r>
       <w:proofErr w:type="spellEnd"/>
       <w:r>
         <w:rPr>
-          <w:sz w:val="24"/>
-        </w:rPr>
-        <w:t xml:space="preserve"> lor</w:t>
-      </w:r>
-      <w:r>
-        <w:rPr>
-          <w:sz w:val="24"/>
-        </w:rPr>
-        <w:t xml:space="preserve"> se folosesc 3 resurse: capital, </w:t>
-      </w:r>
-      <w:proofErr w:type="spellStart"/>
-      <w:r>
-        <w:rPr>
-          <w:sz w:val="24"/>
+          <w:rFonts w:asciiTheme="minorHAnsi" w:hAnsiTheme="minorHAnsi" w:cstheme="minorHAnsi"/>
+          <w:sz w:val="20"/>
+          <w:szCs w:val="20"/>
+        </w:rPr>
+        <w:t xml:space="preserve"> lor se folosesc 3 resurse: capital, </w:t>
+      </w:r>
+      <w:proofErr w:type="spellStart"/>
+      <w:r>
+        <w:rPr>
+          <w:rFonts w:asciiTheme="minorHAnsi" w:hAnsiTheme="minorHAnsi" w:cstheme="minorHAnsi"/>
+          <w:sz w:val="20"/>
+          <w:szCs w:val="20"/>
         </w:rPr>
         <w:t>forţă</w:t>
       </w:r>
       <w:proofErr w:type="spellEnd"/>
       <w:r>
         <w:rPr>
-          <w:sz w:val="24"/>
+          <w:rFonts w:asciiTheme="minorHAnsi" w:hAnsiTheme="minorHAnsi" w:cstheme="minorHAnsi"/>
+          <w:sz w:val="20"/>
+          <w:szCs w:val="20"/>
         </w:rPr>
         <w:t xml:space="preserve"> de </w:t>
       </w:r>
       <w:r>
         <w:rPr>
+          <w:rFonts w:asciiTheme="minorHAnsi" w:hAnsiTheme="minorHAnsi" w:cstheme="minorHAnsi"/>
           <w:spacing w:val="-2"/>
-          <w:sz w:val="24"/>
+          <w:sz w:val="20"/>
+          <w:szCs w:val="20"/>
         </w:rPr>
         <w:t xml:space="preserve">muncă, </w:t>
       </w:r>
       <w:r>
         <w:rPr>
-          <w:sz w:val="24"/>
+          <w:rFonts w:asciiTheme="minorHAnsi" w:hAnsiTheme="minorHAnsi" w:cstheme="minorHAnsi"/>
+          <w:sz w:val="20"/>
+          <w:szCs w:val="20"/>
         </w:rPr>
         <w:t>timp. Costul fiecărei resurse este de 4, 3, 2,</w:t>
       </w:r>
       <w:r>
         <w:rPr>
+          <w:rFonts w:asciiTheme="minorHAnsi" w:hAnsiTheme="minorHAnsi" w:cstheme="minorHAnsi"/>
           <w:spacing w:val="-22"/>
-          <w:sz w:val="24"/>
+          <w:sz w:val="20"/>
+          <w:szCs w:val="20"/>
         </w:rPr>
         <w:t xml:space="preserve"> </w:t>
       </w:r>
       <w:r>
         <w:rPr>
-          <w:sz w:val="24"/>
+          <w:rFonts w:asciiTheme="minorHAnsi" w:hAnsiTheme="minorHAnsi" w:cstheme="minorHAnsi"/>
+          <w:sz w:val="20"/>
+          <w:szCs w:val="20"/>
         </w:rPr>
         <w:t>si</w:t>
       </w:r>
-    </w:p>
-    <w:p>
-      <w:pPr>
-        <w:spacing w:line="242" w:lineRule="auto"/>
-        <w:jc w:val="both"/>
-        <w:rPr>
-          <w:rFonts w:ascii="Arial" w:hAnsi="Arial"/>
-        </w:rPr>
-        <w:sectPr>
-          <w:pgSz w:w="11910" w:h="16840"/>
-          <w:pgMar w:top="1040" w:right="760" w:bottom="280" w:left="1560" w:header="720" w:footer="720" w:gutter="0"/>
-          <w:cols w:space="720"/>
-        </w:sectPr>
-      </w:pPr>
-    </w:p>
-    <w:p>
-      <w:pPr>
-        <w:pStyle w:val="BodyText"/>
-        <w:spacing w:before="66"/>
-        <w:ind w:right="134" w:firstLine="0"/>
-      </w:pPr>
-      <w:r>
-        <w:lastRenderedPageBreak/>
+      <w:r>
+        <w:rPr>
+          <w:rFonts w:asciiTheme="minorHAnsi" w:hAnsiTheme="minorHAnsi" w:cstheme="minorHAnsi"/>
+          <w:sz w:val="20"/>
+          <w:szCs w:val="20"/>
+        </w:rPr>
+        <w:t xml:space="preserve"> </w:t>
+      </w:r>
+      <w:r>
+        <w:rPr>
+          <w:rFonts w:asciiTheme="minorHAnsi" w:hAnsiTheme="minorHAnsi" w:cstheme="minorHAnsi"/>
+          <w:sz w:val="20"/>
+          <w:szCs w:val="20"/>
+        </w:rPr>
         <w:t xml:space="preserve">sunt </w:t>
       </w:r>
       <w:r>
         <w:rPr>
+          <w:rFonts w:asciiTheme="minorHAnsi" w:hAnsiTheme="minorHAnsi" w:cstheme="minorHAnsi"/>
           <w:spacing w:val="-3"/>
+          <w:sz w:val="20"/>
+          <w:szCs w:val="20"/>
         </w:rPr>
         <w:t xml:space="preserve">disponibile </w:t>
       </w:r>
       <w:r>
         <w:rPr>
+          <w:rFonts w:asciiTheme="minorHAnsi" w:hAnsiTheme="minorHAnsi" w:cstheme="minorHAnsi"/>
           <w:spacing w:val="-5"/>
+          <w:sz w:val="20"/>
+          <w:szCs w:val="20"/>
         </w:rPr>
         <w:t xml:space="preserve">în </w:t>
       </w:r>
       <w:r>
+        <w:rPr>
+          <w:rFonts w:asciiTheme="minorHAnsi" w:hAnsiTheme="minorHAnsi" w:cstheme="minorHAnsi"/>
+          <w:sz w:val="20"/>
+          <w:szCs w:val="20"/>
+        </w:rPr>
         <w:t xml:space="preserve">cantitatea 1000, 1200, 900. Pentru producerea unei </w:t>
       </w:r>
       <w:proofErr w:type="spellStart"/>
       <w:r>
+        <w:rPr>
+          <w:rFonts w:asciiTheme="minorHAnsi" w:hAnsiTheme="minorHAnsi" w:cstheme="minorHAnsi"/>
+          <w:sz w:val="20"/>
+          <w:szCs w:val="20"/>
+        </w:rPr>
         <w:t>unităţi</w:t>
       </w:r>
       <w:proofErr w:type="spellEnd"/>
       <w:r>
+        <w:rPr>
+          <w:rFonts w:asciiTheme="minorHAnsi" w:hAnsiTheme="minorHAnsi" w:cstheme="minorHAnsi"/>
+          <w:sz w:val="20"/>
+          <w:szCs w:val="20"/>
+        </w:rPr>
         <w:t xml:space="preserve"> de bunuri de tipul </w:t>
       </w:r>
       <w:r>
         <w:rPr>
+          <w:rFonts w:asciiTheme="minorHAnsi" w:hAnsiTheme="minorHAnsi" w:cstheme="minorHAnsi"/>
           <w:spacing w:val="-3"/>
+          <w:sz w:val="20"/>
+          <w:szCs w:val="20"/>
         </w:rPr>
         <w:t xml:space="preserve">A, </w:t>
       </w:r>
       <w:r>
+        <w:rPr>
+          <w:rFonts w:asciiTheme="minorHAnsi" w:hAnsiTheme="minorHAnsi" w:cstheme="minorHAnsi"/>
+          <w:sz w:val="20"/>
+          <w:szCs w:val="20"/>
+        </w:rPr>
         <w:t xml:space="preserve">B, C, sau D se folosesc corespunzător resursele </w:t>
       </w:r>
       <w:r>
         <w:rPr>
+          <w:rFonts w:asciiTheme="minorHAnsi" w:hAnsiTheme="minorHAnsi" w:cstheme="minorHAnsi"/>
           <w:spacing w:val="-3"/>
+          <w:sz w:val="20"/>
+          <w:szCs w:val="20"/>
         </w:rPr>
         <w:t xml:space="preserve">în </w:t>
       </w:r>
       <w:r>
+        <w:rPr>
+          <w:rFonts w:asciiTheme="minorHAnsi" w:hAnsiTheme="minorHAnsi" w:cstheme="minorHAnsi"/>
+          <w:sz w:val="20"/>
+          <w:szCs w:val="20"/>
+        </w:rPr>
         <w:t xml:space="preserve">următoarele </w:t>
       </w:r>
       <w:proofErr w:type="spellStart"/>
       <w:r>
+        <w:rPr>
+          <w:rFonts w:asciiTheme="minorHAnsi" w:hAnsiTheme="minorHAnsi" w:cstheme="minorHAnsi"/>
+          <w:sz w:val="20"/>
+          <w:szCs w:val="20"/>
+        </w:rPr>
         <w:t>cantităţi</w:t>
       </w:r>
       <w:proofErr w:type="spellEnd"/>
       <w:r>
+        <w:rPr>
+          <w:rFonts w:asciiTheme="minorHAnsi" w:hAnsiTheme="minorHAnsi" w:cstheme="minorHAnsi"/>
+          <w:sz w:val="20"/>
+          <w:szCs w:val="20"/>
+        </w:rPr>
         <w:t xml:space="preserve">: (3,4,5) pentru </w:t>
       </w:r>
       <w:r>
         <w:rPr>
+          <w:rFonts w:asciiTheme="minorHAnsi" w:hAnsiTheme="minorHAnsi" w:cstheme="minorHAnsi"/>
           <w:spacing w:val="-3"/>
+          <w:sz w:val="20"/>
+          <w:szCs w:val="20"/>
         </w:rPr>
         <w:t xml:space="preserve">A, </w:t>
       </w:r>
       <w:r>
+        <w:rPr>
+          <w:rFonts w:asciiTheme="minorHAnsi" w:hAnsiTheme="minorHAnsi" w:cstheme="minorHAnsi"/>
+          <w:sz w:val="20"/>
+          <w:szCs w:val="20"/>
+        </w:rPr>
         <w:t xml:space="preserve">(2,5,3) pentru B, (5,2,1) pentru C, </w:t>
       </w:r>
       <w:proofErr w:type="spellStart"/>
       <w:r>
+        <w:rPr>
+          <w:rFonts w:asciiTheme="minorHAnsi" w:hAnsiTheme="minorHAnsi" w:cstheme="minorHAnsi"/>
+          <w:sz w:val="20"/>
+          <w:szCs w:val="20"/>
+        </w:rPr>
         <w:t>şi</w:t>
       </w:r>
       <w:proofErr w:type="spellEnd"/>
       <w:r>
+        <w:rPr>
+          <w:rFonts w:asciiTheme="minorHAnsi" w:hAnsiTheme="minorHAnsi" w:cstheme="minorHAnsi"/>
+          <w:sz w:val="20"/>
+          <w:szCs w:val="20"/>
+        </w:rPr>
         <w:t xml:space="preserve"> (1,3,5) pentru D. </w:t>
       </w:r>
       <w:proofErr w:type="spellStart"/>
       <w:r>
+        <w:rPr>
+          <w:rFonts w:asciiTheme="minorHAnsi" w:hAnsiTheme="minorHAnsi" w:cstheme="minorHAnsi"/>
+          <w:sz w:val="20"/>
+          <w:szCs w:val="20"/>
+        </w:rPr>
         <w:t>Preţul</w:t>
       </w:r>
       <w:proofErr w:type="spellEnd"/>
       <w:r>
+        <w:rPr>
+          <w:rFonts w:asciiTheme="minorHAnsi" w:hAnsiTheme="minorHAnsi" w:cstheme="minorHAnsi"/>
+          <w:sz w:val="20"/>
+          <w:szCs w:val="20"/>
+        </w:rPr>
         <w:t xml:space="preserve"> de</w:t>
       </w:r>
       <w:r>
         <w:rPr>
+          <w:rFonts w:asciiTheme="minorHAnsi" w:hAnsiTheme="minorHAnsi" w:cstheme="minorHAnsi"/>
           <w:spacing w:val="-28"/>
+          <w:sz w:val="20"/>
+          <w:szCs w:val="20"/>
         </w:rPr>
         <w:t xml:space="preserve"> </w:t>
       </w:r>
       <w:r>
-        <w:t>realizare a unei</w:t>
-      </w:r>
-      <w:r>
-        <w:t xml:space="preserve"> </w:t>
-      </w:r>
-      <w:proofErr w:type="spellStart"/>
-      <w:r>
+        <w:rPr>
+          <w:rFonts w:asciiTheme="minorHAnsi" w:hAnsiTheme="minorHAnsi" w:cstheme="minorHAnsi"/>
+          <w:sz w:val="20"/>
+          <w:szCs w:val="20"/>
+        </w:rPr>
+        <w:t xml:space="preserve">realizare a unei </w:t>
+      </w:r>
+      <w:proofErr w:type="spellStart"/>
+      <w:r>
+        <w:rPr>
+          <w:rFonts w:asciiTheme="minorHAnsi" w:hAnsiTheme="minorHAnsi" w:cstheme="minorHAnsi"/>
+          <w:sz w:val="20"/>
+          <w:szCs w:val="20"/>
+        </w:rPr>
         <w:t>unităţi</w:t>
       </w:r>
       <w:proofErr w:type="spellEnd"/>
       <w:r>
+        <w:rPr>
+          <w:rFonts w:asciiTheme="minorHAnsi" w:hAnsiTheme="minorHAnsi" w:cstheme="minorHAnsi"/>
+          <w:sz w:val="20"/>
+          <w:szCs w:val="20"/>
+        </w:rPr>
         <w:t xml:space="preserve"> de bun produs </w:t>
       </w:r>
       <w:r>
         <w:rPr>
+          <w:rFonts w:asciiTheme="minorHAnsi" w:hAnsiTheme="minorHAnsi" w:cstheme="minorHAnsi"/>
           <w:spacing w:val="-3"/>
+          <w:sz w:val="20"/>
+          <w:szCs w:val="20"/>
         </w:rPr>
         <w:t xml:space="preserve">A, </w:t>
       </w:r>
       <w:r>
+        <w:rPr>
+          <w:rFonts w:asciiTheme="minorHAnsi" w:hAnsiTheme="minorHAnsi" w:cstheme="minorHAnsi"/>
+          <w:sz w:val="20"/>
+          <w:szCs w:val="20"/>
+        </w:rPr>
         <w:t xml:space="preserve">B, C, sau D este 40, 30, 50, 20 respectiv. Din cauza </w:t>
       </w:r>
       <w:proofErr w:type="spellStart"/>
       <w:r>
+        <w:rPr>
+          <w:rFonts w:asciiTheme="minorHAnsi" w:hAnsiTheme="minorHAnsi" w:cstheme="minorHAnsi"/>
+          <w:sz w:val="20"/>
+          <w:szCs w:val="20"/>
+        </w:rPr>
         <w:t>producţiei</w:t>
       </w:r>
       <w:proofErr w:type="spellEnd"/>
       <w:r>
+        <w:rPr>
+          <w:rFonts w:asciiTheme="minorHAnsi" w:hAnsiTheme="minorHAnsi" w:cstheme="minorHAnsi"/>
+          <w:sz w:val="20"/>
+          <w:szCs w:val="20"/>
+        </w:rPr>
         <w:t xml:space="preserve"> concomitente a bunurilor costurile de </w:t>
       </w:r>
       <w:proofErr w:type="spellStart"/>
       <w:r>
+        <w:rPr>
+          <w:rFonts w:asciiTheme="minorHAnsi" w:hAnsiTheme="minorHAnsi" w:cstheme="minorHAnsi"/>
+          <w:sz w:val="20"/>
+          <w:szCs w:val="20"/>
+        </w:rPr>
         <w:t>producţie</w:t>
       </w:r>
       <w:proofErr w:type="spellEnd"/>
       <w:r>
+        <w:rPr>
+          <w:rFonts w:asciiTheme="minorHAnsi" w:hAnsiTheme="minorHAnsi" w:cstheme="minorHAnsi"/>
+          <w:sz w:val="20"/>
+          <w:szCs w:val="20"/>
+        </w:rPr>
         <w:t xml:space="preserve"> cresc cu o valoare egala cu </w:t>
       </w:r>
       <w:proofErr w:type="spellStart"/>
       <w:r>
+        <w:rPr>
+          <w:rFonts w:asciiTheme="minorHAnsi" w:hAnsiTheme="minorHAnsi" w:cstheme="minorHAnsi"/>
+          <w:sz w:val="20"/>
+          <w:szCs w:val="20"/>
+        </w:rPr>
         <w:t>Ln</w:t>
       </w:r>
       <w:proofErr w:type="spellEnd"/>
       <w:r>
+        <w:rPr>
+          <w:rFonts w:asciiTheme="minorHAnsi" w:hAnsiTheme="minorHAnsi" w:cstheme="minorHAnsi"/>
+          <w:sz w:val="20"/>
+          <w:szCs w:val="20"/>
+        </w:rPr>
         <w:t xml:space="preserve">(A) + </w:t>
       </w:r>
       <w:proofErr w:type="spellStart"/>
       <w:r>
+        <w:rPr>
+          <w:rFonts w:asciiTheme="minorHAnsi" w:hAnsiTheme="minorHAnsi" w:cstheme="minorHAnsi"/>
+          <w:sz w:val="20"/>
+          <w:szCs w:val="20"/>
+        </w:rPr>
         <w:t>Ln</w:t>
       </w:r>
       <w:proofErr w:type="spellEnd"/>
       <w:r>
+        <w:rPr>
+          <w:rFonts w:asciiTheme="minorHAnsi" w:hAnsiTheme="minorHAnsi" w:cstheme="minorHAnsi"/>
+          <w:sz w:val="20"/>
+          <w:szCs w:val="20"/>
+        </w:rPr>
         <w:t xml:space="preserve">(B) + </w:t>
       </w:r>
       <w:proofErr w:type="spellStart"/>
       <w:r>
+        <w:rPr>
+          <w:rFonts w:asciiTheme="minorHAnsi" w:hAnsiTheme="minorHAnsi" w:cstheme="minorHAnsi"/>
+          <w:sz w:val="20"/>
+          <w:szCs w:val="20"/>
+        </w:rPr>
         <w:t>Ln</w:t>
       </w:r>
       <w:proofErr w:type="spellEnd"/>
       <w:r>
+        <w:rPr>
+          <w:rFonts w:asciiTheme="minorHAnsi" w:hAnsiTheme="minorHAnsi" w:cstheme="minorHAnsi"/>
+          <w:sz w:val="20"/>
+          <w:szCs w:val="20"/>
+        </w:rPr>
         <w:t xml:space="preserve">(C) + </w:t>
       </w:r>
       <w:proofErr w:type="spellStart"/>
       <w:r>
+        <w:rPr>
+          <w:rFonts w:asciiTheme="minorHAnsi" w:hAnsiTheme="minorHAnsi" w:cstheme="minorHAnsi"/>
+          <w:sz w:val="20"/>
+          <w:szCs w:val="20"/>
+        </w:rPr>
         <w:t>Ln</w:t>
       </w:r>
       <w:proofErr w:type="spellEnd"/>
       <w:r>
+        <w:rPr>
+          <w:rFonts w:asciiTheme="minorHAnsi" w:hAnsiTheme="minorHAnsi" w:cstheme="minorHAnsi"/>
+          <w:sz w:val="20"/>
+          <w:szCs w:val="20"/>
+        </w:rPr>
         <w:t xml:space="preserve">(D). Să se determine planul optimal de </w:t>
       </w:r>
       <w:proofErr w:type="spellStart"/>
       <w:r>
+        <w:rPr>
+          <w:rFonts w:asciiTheme="minorHAnsi" w:hAnsiTheme="minorHAnsi" w:cstheme="minorHAnsi"/>
+          <w:sz w:val="20"/>
+          <w:szCs w:val="20"/>
+        </w:rPr>
         <w:t>producţie</w:t>
       </w:r>
       <w:proofErr w:type="spellEnd"/>
       <w:r>
-        <w:t xml:space="preserve"> pentru a avea u</w:t>
-      </w:r>
-      <w:r>
-        <w:t xml:space="preserve">n profit </w:t>
-      </w:r>
-      <w:r>
-        <w:rPr>
+        <w:rPr>
+          <w:rFonts w:asciiTheme="minorHAnsi" w:hAnsiTheme="minorHAnsi" w:cstheme="minorHAnsi"/>
+          <w:sz w:val="20"/>
+          <w:szCs w:val="20"/>
+        </w:rPr>
+        <w:t xml:space="preserve"> pentru a avea un profit </w:t>
+      </w:r>
+      <w:r>
+        <w:rPr>
+          <w:rFonts w:asciiTheme="minorHAnsi" w:hAnsiTheme="minorHAnsi" w:cstheme="minorHAnsi"/>
           <w:spacing w:val="-3"/>
+          <w:sz w:val="20"/>
+          <w:szCs w:val="20"/>
         </w:rPr>
         <w:t xml:space="preserve">maxim. </w:t>
-      </w:r>
-      <w:r>
-        <w:t>//</w:t>
-      </w:r>
-      <w:r>
-        <w:rPr>
-          <w:spacing w:val="18"/>
-        </w:rPr>
-        <w:t xml:space="preserve"> </w:t>
-      </w:r>
-      <w:r>
-        <w:t>//</w:t>
-      </w:r>
-    </w:p>
-    <w:p>
-      <w:pPr>
-        <w:pStyle w:val="ListParagraph"/>
-        <w:numPr>
-          <w:ilvl w:val="0"/>
-          <w:numId w:val="1"/>
-        </w:numPr>
-        <w:tabs>
-          <w:tab w:val="left" w:pos="861"/>
-        </w:tabs>
-        <w:spacing w:before="4" w:line="275" w:lineRule="exact"/>
-        <w:ind w:hanging="361"/>
-        <w:rPr>
-          <w:rFonts w:ascii="Arial" w:hAnsi="Arial"/>
-        </w:rPr>
-      </w:pPr>
-      <w:r>
-        <w:rPr>
-          <w:sz w:val="24"/>
-        </w:rPr>
-        <w:t xml:space="preserve">Se </w:t>
-      </w:r>
-      <w:proofErr w:type="spellStart"/>
-      <w:r>
-        <w:rPr>
-          <w:sz w:val="24"/>
-        </w:rPr>
-        <w:t>cunoaşte</w:t>
-      </w:r>
-      <w:proofErr w:type="spellEnd"/>
-      <w:r>
-        <w:rPr>
-          <w:sz w:val="24"/>
-        </w:rPr>
-        <w:t xml:space="preserve"> perimetrul unei figuri convexe. Să se determine aria maximală posibila a</w:t>
-      </w:r>
-      <w:r>
-        <w:rPr>
-          <w:spacing w:val="-21"/>
-          <w:sz w:val="24"/>
-        </w:rPr>
-        <w:t xml:space="preserve"> </w:t>
-      </w:r>
-      <w:r>
-        <w:rPr>
-          <w:spacing w:val="-3"/>
-          <w:sz w:val="24"/>
-        </w:rPr>
-        <w:t>ei.</w:t>
-      </w:r>
-    </w:p>
-    <w:p>
-      <w:pPr>
-        <w:pStyle w:val="BodyText"/>
-        <w:spacing w:line="275" w:lineRule="exact"/>
-        <w:ind w:firstLine="0"/>
-      </w:pPr>
-      <w:r>
-        <w:t>// //</w:t>
       </w:r>
     </w:p>
     <w:p>
@@ -3771,90 +3506,99 @@
         <w:spacing w:before="4" w:line="237" w:lineRule="auto"/>
         <w:ind w:right="174"/>
         <w:rPr>
-          <w:rFonts w:ascii="Arial" w:hAnsi="Arial"/>
-        </w:rPr>
-      </w:pPr>
-      <w:r>
-        <w:rPr>
-          <w:sz w:val="24"/>
+          <w:rFonts w:asciiTheme="minorHAnsi" w:hAnsiTheme="minorHAnsi" w:cstheme="minorHAnsi"/>
+          <w:sz w:val="20"/>
+          <w:szCs w:val="20"/>
+        </w:rPr>
+      </w:pPr>
+      <w:r>
+        <w:rPr>
+          <w:rFonts w:asciiTheme="minorHAnsi" w:hAnsiTheme="minorHAnsi" w:cstheme="minorHAnsi"/>
+          <w:sz w:val="20"/>
+          <w:szCs w:val="20"/>
         </w:rPr>
         <w:t xml:space="preserve">Se consideră o </w:t>
       </w:r>
       <w:proofErr w:type="spellStart"/>
       <w:r>
         <w:rPr>
-          <w:sz w:val="24"/>
+          <w:rFonts w:asciiTheme="minorHAnsi" w:hAnsiTheme="minorHAnsi" w:cstheme="minorHAnsi"/>
+          <w:sz w:val="20"/>
+          <w:szCs w:val="20"/>
         </w:rPr>
         <w:t>funcţie</w:t>
       </w:r>
       <w:proofErr w:type="spellEnd"/>
       <w:r>
         <w:rPr>
-          <w:sz w:val="24"/>
+          <w:rFonts w:asciiTheme="minorHAnsi" w:hAnsiTheme="minorHAnsi" w:cstheme="minorHAnsi"/>
+          <w:sz w:val="20"/>
+          <w:szCs w:val="20"/>
         </w:rPr>
         <w:t xml:space="preserve"> f(x), natura căreia este arbitrară, este definită pe segmentul (</w:t>
       </w:r>
       <w:proofErr w:type="spellStart"/>
       <w:r>
         <w:rPr>
-          <w:sz w:val="24"/>
+          <w:rFonts w:asciiTheme="minorHAnsi" w:hAnsiTheme="minorHAnsi" w:cstheme="minorHAnsi"/>
+          <w:sz w:val="20"/>
+          <w:szCs w:val="20"/>
         </w:rPr>
         <w:t>a;b</w:t>
       </w:r>
       <w:proofErr w:type="spellEnd"/>
       <w:r>
         <w:rPr>
-          <w:sz w:val="24"/>
+          <w:rFonts w:asciiTheme="minorHAnsi" w:hAnsiTheme="minorHAnsi" w:cstheme="minorHAnsi"/>
+          <w:sz w:val="20"/>
+          <w:szCs w:val="20"/>
         </w:rPr>
         <w:t>)</w:t>
       </w:r>
       <w:r>
         <w:rPr>
+          <w:rFonts w:asciiTheme="minorHAnsi" w:hAnsiTheme="minorHAnsi" w:cstheme="minorHAnsi"/>
           <w:spacing w:val="-33"/>
-          <w:sz w:val="24"/>
+          <w:sz w:val="20"/>
+          <w:szCs w:val="20"/>
         </w:rPr>
         <w:t xml:space="preserve"> </w:t>
       </w:r>
       <w:proofErr w:type="spellStart"/>
       <w:r>
         <w:rPr>
-          <w:sz w:val="24"/>
+          <w:rFonts w:asciiTheme="minorHAnsi" w:hAnsiTheme="minorHAnsi" w:cstheme="minorHAnsi"/>
+          <w:sz w:val="20"/>
+          <w:szCs w:val="20"/>
         </w:rPr>
         <w:t>şi</w:t>
       </w:r>
       <w:proofErr w:type="spellEnd"/>
       <w:r>
         <w:rPr>
-          <w:sz w:val="24"/>
+          <w:rFonts w:asciiTheme="minorHAnsi" w:hAnsiTheme="minorHAnsi" w:cstheme="minorHAnsi"/>
+          <w:sz w:val="20"/>
+          <w:szCs w:val="20"/>
         </w:rPr>
         <w:t xml:space="preserve"> dorim să o optimizăm (</w:t>
       </w:r>
       <w:proofErr w:type="spellStart"/>
       <w:r>
         <w:rPr>
-          <w:sz w:val="24"/>
+          <w:rFonts w:asciiTheme="minorHAnsi" w:hAnsiTheme="minorHAnsi" w:cstheme="minorHAnsi"/>
+          <w:sz w:val="20"/>
+          <w:szCs w:val="20"/>
         </w:rPr>
         <w:t>max</w:t>
       </w:r>
       <w:proofErr w:type="spellEnd"/>
       <w:r>
         <w:rPr>
-          <w:sz w:val="24"/>
-        </w:rPr>
-        <w:t>). //</w:t>
-      </w:r>
-      <w:r>
-        <w:rPr>
-          <w:spacing w:val="-6"/>
-          <w:sz w:val="24"/>
-        </w:rPr>
-        <w:t xml:space="preserve"> </w:t>
-      </w:r>
-      <w:r>
-        <w:rPr>
-          <w:sz w:val="24"/>
-        </w:rPr>
-        <w:t>//</w:t>
+          <w:rFonts w:asciiTheme="minorHAnsi" w:hAnsiTheme="minorHAnsi" w:cstheme="minorHAnsi"/>
+          <w:sz w:val="20"/>
+          <w:szCs w:val="20"/>
+        </w:rPr>
+        <w:t xml:space="preserve">). </w:t>
       </w:r>
     </w:p>
     <w:p>
@@ -3870,33 +3614,18 @@
         <w:spacing w:before="6" w:line="237" w:lineRule="auto"/>
         <w:ind w:right="276"/>
         <w:rPr>
-          <w:rFonts w:ascii="Arial" w:hAnsi="Arial"/>
-        </w:rPr>
-      </w:pPr>
-      <w:r>
-        <w:rPr>
-          <w:sz w:val="24"/>
-        </w:rPr>
-        <w:t>Se conside</w:t>
-      </w:r>
-      <w:r>
-        <w:rPr>
-          <w:sz w:val="24"/>
-        </w:rPr>
-        <w:t>ră un labirint. Se dorește de a determina ieșirea din labirint folosind algoritmi de inteligență artificială. //</w:t>
-      </w:r>
-      <w:r>
-        <w:rPr>
-          <w:spacing w:val="11"/>
-          <w:sz w:val="24"/>
-        </w:rPr>
-        <w:t xml:space="preserve"> </w:t>
-      </w:r>
-      <w:r>
-        <w:rPr>
-          <w:sz w:val="24"/>
-        </w:rPr>
-        <w:t>//</w:t>
+          <w:rFonts w:asciiTheme="minorHAnsi" w:hAnsiTheme="minorHAnsi" w:cstheme="minorHAnsi"/>
+          <w:sz w:val="20"/>
+          <w:szCs w:val="20"/>
+        </w:rPr>
+      </w:pPr>
+      <w:r>
+        <w:rPr>
+          <w:rFonts w:asciiTheme="minorHAnsi" w:hAnsiTheme="minorHAnsi" w:cstheme="minorHAnsi"/>
+          <w:sz w:val="20"/>
+          <w:szCs w:val="20"/>
+        </w:rPr>
+        <w:t xml:space="preserve">Se consideră un labirint. Se dorește de a determina ieșirea din labirint folosind algoritmi de inteligență artificială. </w:t>
       </w:r>
     </w:p>
     <w:p>
@@ -3912,38 +3641,27 @@
         <w:spacing w:before="6" w:line="237" w:lineRule="auto"/>
         <w:ind w:right="276"/>
         <w:rPr>
-          <w:rFonts w:ascii="Arial" w:hAnsi="Arial"/>
-        </w:rPr>
-      </w:pPr>
-      <w:r>
-        <w:rPr>
-          <w:rFonts w:ascii="Arial" w:hAnsi="Arial"/>
+          <w:rFonts w:asciiTheme="minorHAnsi" w:hAnsiTheme="minorHAnsi" w:cstheme="minorHAnsi"/>
+          <w:sz w:val="20"/>
+          <w:szCs w:val="20"/>
+        </w:rPr>
+      </w:pPr>
+      <w:r>
+        <w:rPr>
+          <w:rFonts w:asciiTheme="minorHAnsi" w:hAnsiTheme="minorHAnsi" w:cstheme="minorHAnsi"/>
+          <w:sz w:val="20"/>
+          <w:szCs w:val="20"/>
         </w:rPr>
         <w:t xml:space="preserve">Problema alocării de resurse în spațiu și în timp în anume condiții: problema orarului de muncă - avem consultanți specializați pe anumite probleme, avem clienți care au de rezolvat probleme, fiecare consultant nu poate lucra </w:t>
       </w:r>
       <w:r>
         <w:rPr>
-          <w:rFonts w:ascii="Arial" w:hAnsi="Arial"/>
+          <w:rFonts w:asciiTheme="minorHAnsi" w:hAnsiTheme="minorHAnsi" w:cstheme="minorHAnsi"/>
+          <w:sz w:val="20"/>
+          <w:szCs w:val="20"/>
         </w:rPr>
         <w:t>cu mai mult de 5 clienți la o anumită categorie de probleme. Se dorește de optimizat timpul necesar pentru a asigura consultarea tuturor clienților. Evident, că atât clienții, cât și consultanții au și ei restricțiile lor ce țin de întâlniri.</w:t>
       </w:r>
-    </w:p>
-    <w:p>
-      <w:pPr>
-        <w:pStyle w:val="ListParagraph"/>
-        <w:numPr>
-          <w:ilvl w:val="0"/>
-          <w:numId w:val="1"/>
-        </w:numPr>
-        <w:tabs>
-          <w:tab w:val="left" w:pos="861"/>
-        </w:tabs>
-        <w:spacing w:before="6" w:line="237" w:lineRule="auto"/>
-        <w:ind w:right="276"/>
-        <w:rPr>
-          <w:rFonts w:ascii="Arial" w:hAnsi="Arial"/>
-        </w:rPr>
-      </w:pPr>
     </w:p>
     <w:p>
       <w:pPr>
@@ -3951,127 +3669,6 @@
         <w:spacing w:before="4"/>
         <w:ind w:left="0" w:firstLine="0"/>
       </w:pPr>
-    </w:p>
-    <w:bookmarkStart w:id="3" w:name="_Hlk57037649"/>
-    <w:p>
-      <w:pPr>
-        <w:ind w:left="139"/>
-        <w:rPr>
-          <w:rFonts w:ascii="Arial" w:hAnsi="Arial"/>
-        </w:rPr>
-      </w:pPr>
-      <w:r>
-        <w:fldChar w:fldCharType="begin"/>
-      </w:r>
-      <w:r>
-        <w:instrText xml:space="preserve">HYPERLINK "http://www.andreirusu.eu/" \h </w:instrText>
-      </w:r>
-      <w:r>
-        <w:fldChar w:fldCharType="separate"/>
-      </w:r>
-      <w:r>
-        <w:rPr>
-          <w:rFonts w:ascii="Arial" w:hAnsi="Arial"/>
-          <w:color w:val="0000FF"/>
-          <w:u w:val="single" w:color="0000FF"/>
-        </w:rPr>
-        <w:t>Studenților</w:t>
-      </w:r>
-      <w:r>
-        <w:rPr>
-          <w:rFonts w:ascii="Arial" w:hAnsi="Arial"/>
-          <w:color w:val="0000FF"/>
-        </w:rPr>
-        <w:t xml:space="preserve"> </w:t>
-      </w:r>
-      <w:r>
-        <w:rPr>
-          <w:rFonts w:ascii="Arial" w:hAnsi="Arial"/>
-          <w:color w:val="0000FF"/>
-        </w:rPr>
-        <w:fldChar w:fldCharType="end"/>
-      </w:r>
-      <w:r>
-        <w:rPr>
-          <w:rFonts w:ascii="Arial" w:hAnsi="Arial"/>
-        </w:rPr>
-        <w:t>&gt;</w:t>
-      </w:r>
-      <w:hyperlink r:id="rId6">
-        <w:r>
-          <w:rPr>
-            <w:rFonts w:ascii="Arial" w:hAnsi="Arial"/>
-            <w:color w:val="0000FF"/>
-            <w:u w:val="single" w:color="0000FF"/>
-          </w:rPr>
-          <w:t xml:space="preserve"> Inteligență artificială aplicată</w:t>
-        </w:r>
-        <w:r>
-          <w:rPr>
-            <w:rFonts w:ascii="Arial" w:hAnsi="Arial"/>
-            <w:color w:val="0000FF"/>
-          </w:rPr>
-          <w:t xml:space="preserve"> </w:t>
-        </w:r>
-      </w:hyperlink>
-      <w:r>
-        <w:rPr>
-          <w:rFonts w:ascii="Arial" w:hAnsi="Arial"/>
-        </w:rPr>
-        <w:t>&gt; Teme de proiect</w:t>
-      </w:r>
-      <w:bookmarkEnd w:id="3"/>
-    </w:p>
-    <w:p>
-      <w:pPr>
-        <w:pStyle w:val="BodyText"/>
-        <w:spacing w:before="10"/>
-        <w:ind w:left="0" w:firstLine="0"/>
-        <w:rPr>
-          <w:rFonts w:ascii="Arial"/>
-          <w:sz w:val="15"/>
-        </w:rPr>
-      </w:pPr>
-    </w:p>
-    <w:p>
-      <w:pPr>
-        <w:pStyle w:val="BodyText"/>
-        <w:spacing w:before="90"/>
-        <w:ind w:left="3976" w:firstLine="0"/>
-      </w:pPr>
-      <w:r>
-        <w:t>(c)</w:t>
-      </w:r>
-      <w:r>
-        <w:rPr>
-          <w:color w:val="0000FF"/>
-        </w:rPr>
-        <w:t xml:space="preserve"> </w:t>
-      </w:r>
-      <w:r>
-        <w:rPr>
-          <w:color w:val="0000FF"/>
-        </w:rPr>
-        <w:t>andreirusu.eu</w:t>
-      </w:r>
-    </w:p>
-    <w:p>
-      <w:pPr>
-        <w:pStyle w:val="BodyText"/>
-        <w:spacing w:before="4"/>
-        <w:ind w:left="0" w:firstLine="0"/>
-        <w:rPr>
-          <w:sz w:val="23"/>
-        </w:rPr>
-      </w:pPr>
-      <w:r>
-        <w:pict>
-          <v:shape id="_x0000_s1026" style="position:absolute;margin-left:83.55pt;margin-top:15.8pt;width:470.85pt;height:.1pt;z-index:-251658752;mso-wrap-distance-left:0;mso-wrap-distance-right:0;mso-position-horizontal-relative:page" coordorigin="1671,316" coordsize="9417,0" path="m1671,316r9416,e" filled="f" strokeweight=".72pt">
-            <v:path arrowok="t"/>
-            <w10:wrap type="topAndBottom" anchorx="page"/>
-          </v:shape>
-        </w:pict>
-      </w:r>
     </w:p>
     <w:sectPr>
       <w:pgSz w:w="11910" w:h="16840"/>
@@ -4083,7 +3680,7 @@
 </file>
 
 <file path=word/numbering.xml><?xml version="1.0" encoding="utf-8"?>
-<w:numbering xmlns:wpc="http://schemas.microsoft.com/office/word/2010/wordprocessingCanvas" xmlns:cx="http://schemas.microsoft.com/office/drawing/2014/chartex" xmlns:cx1="http://schemas.microsoft.com/office/drawing/2015/9/8/chartex" xmlns:cx2="http://schemas.microsoft.com/office/drawing/2015/10/21/chartex" xmlns:cx3="http://schemas.microsoft.com/office/drawing/2016/5/9/chartex" xmlns:cx4="http://schemas.microsoft.com/office/drawing/2016/5/10/chartex" xmlns:cx5="http://schemas.microsoft.com/office/drawing/2016/5/11/chartex" xmlns:cx6="http://schemas.microsoft.com/office/drawing/2016/5/12/chartex" xmlns:cx7="http://schemas.microsoft.com/office/drawing/2016/5/13/chartex" xmlns:cx8="http://schemas.microsoft.com/office/drawing/2016/5/14/chartex" xmlns:mc="http://schemas.openxmlformats.org/markup-compatibility/2006" xmlns:aink="http://schemas.microsoft.com/office/drawing/2016/ink" xmlns:am3d="http://schemas.microsoft.com/office/drawing/2017/model3d" xmlns:o="urn:schemas-microsoft-com:office:office" xmlns:r="http://schemas.openxmlformats.org/officeDocument/2006/relationships" xmlns:m="http://schemas.openxmlformats.org/officeDocument/2006/math" xmlns:v="urn:schemas-microsoft-com:vml" xmlns:wp14="http://schemas.microsoft.com/office/word/2010/wordprocessingDrawing" xmlns:wp="http://schemas.openxmlformats.org/drawingml/2006/wordprocessingDrawing" xmlns:w10="urn:schemas-microsoft-com:office:word" xmlns:w="http://schemas.openxmlformats.org/wordprocessingml/2006/main" xmlns:w14="http://schemas.microsoft.com/office/word/2010/wordml" xmlns:w15="http://schemas.microsoft.com/office/word/2012/wordml" xmlns:w16cid="http://schemas.microsoft.com/office/word/2016/wordml/cid" xmlns:w16se="http://schemas.microsoft.com/office/word/2015/wordml/symex" xmlns:wpg="http://schemas.microsoft.com/office/word/2010/wordprocessingGroup" xmlns:wpi="http://schemas.microsoft.com/office/word/2010/wordprocessingInk" xmlns:wne="http://schemas.microsoft.com/office/word/2006/wordml" xmlns:wps="http://schemas.microsoft.com/office/word/2010/wordprocessingShape" mc:Ignorable="w14 w15 w16se w16cid wp14">
+<w:numbering xmlns:wpc="http://schemas.microsoft.com/office/word/2010/wordprocessingCanvas" xmlns:cx="http://schemas.microsoft.com/office/drawing/2014/chartex" xmlns:cx1="http://schemas.microsoft.com/office/drawing/2015/9/8/chartex" xmlns:cx2="http://schemas.microsoft.com/office/drawing/2015/10/21/chartex" xmlns:cx3="http://schemas.microsoft.com/office/drawing/2016/5/9/chartex" xmlns:cx4="http://schemas.microsoft.com/office/drawing/2016/5/10/chartex" xmlns:cx5="http://schemas.microsoft.com/office/drawing/2016/5/11/chartex" xmlns:cx6="http://schemas.microsoft.com/office/drawing/2016/5/12/chartex" xmlns:cx7="http://schemas.microsoft.com/office/drawing/2016/5/13/chartex" xmlns:cx8="http://schemas.microsoft.com/office/drawing/2016/5/14/chartex" xmlns:mc="http://schemas.openxmlformats.org/markup-compatibility/2006" xmlns:aink="http://schemas.microsoft.com/office/drawing/2016/ink" xmlns:am3d="http://schemas.microsoft.com/office/drawing/2017/model3d" xmlns:o="urn:schemas-microsoft-com:office:office" xmlns:oel="http://schemas.microsoft.com/office/2019/extlst" xmlns:r="http://schemas.openxmlformats.org/officeDocument/2006/relationships" xmlns:m="http://schemas.openxmlformats.org/officeDocument/2006/math" xmlns:v="urn:schemas-microsoft-com:vml" xmlns:wp14="http://schemas.microsoft.com/office/word/2010/wordprocessingDrawing" xmlns:wp="http://schemas.openxmlformats.org/drawingml/2006/wordprocessingDrawing" xmlns:w10="urn:schemas-microsoft-com:office:word" xmlns:w="http://schemas.openxmlformats.org/wordprocessingml/2006/main" xmlns:w14="http://schemas.microsoft.com/office/word/2010/wordml" xmlns:w15="http://schemas.microsoft.com/office/word/2012/wordml" xmlns:w16cex="http://schemas.microsoft.com/office/word/2018/wordml/cex" xmlns:w16cid="http://schemas.microsoft.com/office/word/2016/wordml/cid" xmlns:w16="http://schemas.microsoft.com/office/word/2018/wordml" xmlns:w16sdtdh="http://schemas.microsoft.com/office/word/2020/wordml/sdtdatahash" xmlns:w16se="http://schemas.microsoft.com/office/word/2015/wordml/symex" xmlns:wpg="http://schemas.microsoft.com/office/word/2010/wordprocessingGroup" xmlns:wpi="http://schemas.microsoft.com/office/word/2010/wordprocessingInk" xmlns:wne="http://schemas.microsoft.com/office/word/2006/wordml" xmlns:wps="http://schemas.microsoft.com/office/word/2010/wordprocessingShape" mc:Ignorable="w14 w15 w16se w16cid w16 w16cex w16sdtdh wp14">
   <w:abstractNum w:abstractNumId="0" w15:restartNumberingAfterBreak="0">
     <w:nsid w:val="2495302F"/>
     <w:multiLevelType w:val="hybridMultilevel"/>
@@ -4317,17 +3914,17 @@
       </w:rPr>
     </w:lvl>
   </w:abstractNum>
-  <w:num w:numId="1">
+  <w:num w:numId="1" w16cid:durableId="517350615">
     <w:abstractNumId w:val="0"/>
   </w:num>
-  <w:num w:numId="2">
+  <w:num w:numId="2" w16cid:durableId="1694530136">
     <w:abstractNumId w:val="1"/>
   </w:num>
 </w:numbering>
 </file>
 
 <file path=word/styles.xml><?xml version="1.0" encoding="utf-8"?>
-<w:styles xmlns:mc="http://schemas.openxmlformats.org/markup-compatibility/2006" xmlns:r="http://schemas.openxmlformats.org/officeDocument/2006/relationships" xmlns:w="http://schemas.openxmlformats.org/wordprocessingml/2006/main" xmlns:w14="http://schemas.microsoft.com/office/word/2010/wordml" xmlns:w15="http://schemas.microsoft.com/office/word/2012/wordml" xmlns:w16cid="http://schemas.microsoft.com/office/word/2016/wordml/cid" xmlns:w16se="http://schemas.microsoft.com/office/word/2015/wordml/symex" mc:Ignorable="w14 w15 w16se w16cid">
+<w:styles xmlns:mc="http://schemas.openxmlformats.org/markup-compatibility/2006" xmlns:r="http://schemas.openxmlformats.org/officeDocument/2006/relationships" xmlns:w="http://schemas.openxmlformats.org/wordprocessingml/2006/main" xmlns:w14="http://schemas.microsoft.com/office/word/2010/wordml" xmlns:w15="http://schemas.microsoft.com/office/word/2012/wordml" xmlns:w16cex="http://schemas.microsoft.com/office/word/2018/wordml/cex" xmlns:w16cid="http://schemas.microsoft.com/office/word/2016/wordml/cid" xmlns:w16="http://schemas.microsoft.com/office/word/2018/wordml" xmlns:w16sdtdh="http://schemas.microsoft.com/office/word/2020/wordml/sdtdatahash" xmlns:w16se="http://schemas.microsoft.com/office/word/2015/wordml/symex" mc:Ignorable="w14 w15 w16se w16cid w16 w16cex w16sdtdh">
   <w:docDefaults>
     <w:rPrDefault>
       <w:rPr>

</xml_diff>